<commit_message>
TXT Copy relevant section of report
</commit_message>
<xml_diff>
--- a/reports/Lisbon_Challenge1.docx
+++ b/reports/Lisbon_Challenge1.docx
@@ -9,7 +9,7 @@
       </w:pPr>
       <w:r>
         <w:rPr/>
-        <w:t>Method Title</w:t>
+        <w:t>Relaxed LASSO in GO space</w:t>
       </w:r>
     </w:p>
     <w:p>
@@ -37,11 +37,7 @@
       </w:pPr>
       <w:r>
         <w:rPr/>
-        <w:t>Instituto de Medicina Molecular</w:t>
-      </w:r>
-      <w:r>
-        <w:rPr/>
-        <w:t xml:space="preserve"> </w:t>
+        <w:t xml:space="preserve">Instituto de Medicina Molecular </w:t>
       </w:r>
     </w:p>
     <w:p>
@@ -69,106 +65,108 @@
         <w:pStyle w:val="style0"/>
       </w:pPr>
       <w:r>
+        <w:rPr/>
+      </w:r>
+    </w:p>
+    <w:p>
+      <w:pPr>
+        <w:pStyle w:val="style0"/>
+      </w:pPr>
+      <w:r>
+        <w:rPr>
+          <w:b/>
+        </w:rPr>
+        <w:t>Summary Sentence</w:t>
+      </w:r>
+      <w:r>
+        <w:rPr/>
+        <w:t xml:space="preserve">: </w:t>
+      </w:r>
+      <w:r>
+        <w:rPr/>
+        <w:t>Relaxed LASSO after grouping gene expression values by GO term.</w:t>
+      </w:r>
+    </w:p>
+    <w:p>
+      <w:pPr>
+        <w:pStyle w:val="style0"/>
+      </w:pPr>
+      <w:r>
+        <w:rPr/>
+      </w:r>
+    </w:p>
+    <w:p>
+      <w:pPr>
+        <w:pStyle w:val="style0"/>
+      </w:pPr>
+      <w:r>
+        <w:rPr>
+          <w:b/>
+        </w:rPr>
+        <w:t>Background/Introduction</w:t>
+      </w:r>
+    </w:p>
+    <w:p>
+      <w:pPr>
+        <w:pStyle w:val="style0"/>
+        <w:ind w:hanging="0" w:left="2160" w:right="0"/>
+      </w:pPr>
+      <w:r>
         <w:rPr>
           <w:i/>
-        </w:rPr>
-      </w:r>
-    </w:p>
-    <w:p>
-      <w:pPr>
-        <w:pStyle w:val="style0"/>
-      </w:pPr>
-      <w:r>
-        <w:rPr>
-          <w:b/>
-        </w:rPr>
-        <w:t>Summary Sentence</w:t>
-      </w:r>
-      <w:r>
-        <w:rPr/>
-        <w:t>: include 1 short sentence description</w:t>
-      </w:r>
-      <w:bookmarkStart w:id="0" w:name="_GoBack"/>
-      <w:bookmarkEnd w:id="0"/>
-      <w:r>
-        <w:rPr/>
-        <w:t xml:space="preserve"> of your method that can be used in a main text table.</w:t>
-      </w:r>
-    </w:p>
-    <w:p>
-      <w:pPr>
-        <w:pStyle w:val="style0"/>
-      </w:pPr>
-      <w:r>
-        <w:rPr>
-          <w:i/>
-        </w:rPr>
-      </w:r>
-    </w:p>
-    <w:p>
-      <w:pPr>
-        <w:pStyle w:val="style0"/>
-      </w:pPr>
-      <w:r>
-        <w:rPr>
-          <w:b/>
-        </w:rPr>
-        <w:t>Background/Introduction</w:t>
-      </w:r>
-    </w:p>
-    <w:p>
-      <w:pPr>
-        <w:pStyle w:val="style0"/>
-      </w:pPr>
-      <w:r>
-        <w:rPr/>
-      </w:r>
-    </w:p>
-    <w:p>
-      <w:pPr>
-        <w:pStyle w:val="style0"/>
-      </w:pPr>
-      <w:r>
-        <w:rPr/>
+          <w:iCs/>
+        </w:rPr>
         <w:t>Please try to address the following points:</w:t>
       </w:r>
     </w:p>
     <w:p>
       <w:pPr>
-        <w:pStyle w:val="style26"/>
+        <w:pStyle w:val="style29"/>
         <w:numPr>
           <w:ilvl w:val="0"/>
           <w:numId w:val="1"/>
         </w:numPr>
-      </w:pPr>
-      <w:r>
-        <w:rPr/>
+        <w:ind w:hanging="360" w:left="2880" w:right="0"/>
+      </w:pPr>
+      <w:r>
+        <w:rPr>
+          <w:i/>
+          <w:iCs/>
+        </w:rPr>
         <w:t>What is the motivation for your approach?  This will include any previous work and observations that you have made about the NCI-DREAM data to suggest your approach is a good one.  Provide the reader with an intuition of how you approached the problem</w:t>
       </w:r>
     </w:p>
     <w:p>
       <w:pPr>
-        <w:pStyle w:val="style26"/>
+        <w:pStyle w:val="style29"/>
         <w:numPr>
           <w:ilvl w:val="0"/>
           <w:numId w:val="1"/>
         </w:numPr>
-      </w:pPr>
-      <w:r>
-        <w:rPr/>
+        <w:ind w:hanging="360" w:left="2880" w:right="0"/>
+      </w:pPr>
+      <w:r>
+        <w:rPr>
+          <w:i/>
+          <w:iCs/>
+        </w:rPr>
         <w:t>What is the underlying methodology used (e.g., SVM or regression)?</w:t>
       </w:r>
     </w:p>
     <w:p>
       <w:pPr>
-        <w:pStyle w:val="style26"/>
+        <w:pStyle w:val="style29"/>
         <w:numPr>
           <w:ilvl w:val="0"/>
           <w:numId w:val="1"/>
         </w:numPr>
-      </w:pPr>
-      <w:r>
-        <w:rPr/>
+        <w:ind w:hanging="360" w:left="2880" w:right="0"/>
+      </w:pPr>
+      <w:r>
+        <w:rPr>
+          <w:i/>
+          <w:iCs/>
+        </w:rPr>
         <w:t>Where there any novel approaches taken in regards to feature selection, data imputation, ranking, etc?</w:t>
       </w:r>
     </w:p>
@@ -185,6 +183,49 @@
         <w:pStyle w:val="style0"/>
       </w:pPr>
       <w:r>
+        <w:rPr/>
+      </w:r>
+    </w:p>
+    <w:p>
+      <w:pPr>
+        <w:pStyle w:val="style0"/>
+      </w:pPr>
+      <w:r>
+        <w:rPr/>
+        <w:t>We approached this issue as being mainly a feature construction and selection issue.</w:t>
+      </w:r>
+    </w:p>
+    <w:p>
+      <w:pPr>
+        <w:pStyle w:val="style0"/>
+      </w:pPr>
+      <w:r>
+        <w:rPr/>
+        <w:t>The basis of this method is to bring in outside annotations (GO terms) in order to reduce the problem.</w:t>
+      </w:r>
+    </w:p>
+    <w:p>
+      <w:pPr>
+        <w:pStyle w:val="style0"/>
+      </w:pPr>
+      <w:r>
+        <w:rPr/>
+        <w:t>For this problem, I used penalized regression, in particular relaxed LASSO. Standard L₁ penalization achieves two goals: (1) sparsity in that many (even most) coefficients are exactly zero; and (2) regularization in that non-zero values are smaller (in absolute value) than in unregularized regression. Due to the very large number of variables, a very large penalization was needed for sparsity, which led to over-regularlization. Relaxed LASSO, by separating, the effects of sparsity and regularization achieves a better balance between these two.</w:t>
+      </w:r>
+    </w:p>
+    <w:p>
+      <w:pPr>
+        <w:pStyle w:val="style0"/>
+      </w:pPr>
+      <w:r>
+        <w:rPr/>
+      </w:r>
+    </w:p>
+    <w:p>
+      <w:pPr>
+        <w:pStyle w:val="style0"/>
+      </w:pPr>
+      <w:r>
         <w:rPr>
           <w:b/>
         </w:rPr>
@@ -196,16 +237,284 @@
         <w:pStyle w:val="style0"/>
       </w:pPr>
       <w:r>
-        <w:rPr/>
-      </w:r>
-    </w:p>
-    <w:p>
-      <w:pPr>
-        <w:pStyle w:val="style0"/>
-      </w:pPr>
-      <w:r>
-        <w:rPr/>
-        <w:t>The methods should cover a full description of your methods so a reader can reproduce them.  Please cover how you processed the data, if any data was imputed or manipulated in any way (e.g., you mapped data onto pathways or combined different datasets), the underlying algorithm, any modifications to the underlying method of importance, the incorporation of outside data (e.g., genesets or GO terms), and the approach to ranking.</w:t>
+        <w:rPr>
+          <w:rFonts w:ascii="Cambria" w:cs="DejaVu Sans Condensed" w:hAnsi="Cambria"/>
+        </w:rPr>
+        <w:t>Only gene expression data was used, with RNA-seq &amp; microarray data being combined to form a average value.</w:t>
+      </w:r>
+    </w:p>
+    <w:p>
+      <w:pPr>
+        <w:pStyle w:val="style0"/>
+      </w:pPr>
+      <w:r>
+        <w:rPr>
+          <w:rFonts w:ascii="Cambria" w:cs="DejaVu Sans Condensed" w:hAnsi="Cambria"/>
+        </w:rPr>
+      </w:r>
+    </w:p>
+    <w:p>
+      <w:pPr>
+        <w:pStyle w:val="style0"/>
+        <w:numPr>
+          <w:ilvl w:val="0"/>
+          <w:numId w:val="2"/>
+        </w:numPr>
+      </w:pPr>
+      <w:r>
+        <w:rPr>
+          <w:rFonts w:ascii="Cambria" w:cs="DejaVu Sans Condensed" w:hAnsi="Cambria"/>
+        </w:rPr>
+        <w:t>Use the seq calls provided from the RNA-seq data to determine which genes are changing. Only these “active” genes will be used.</w:t>
+      </w:r>
+    </w:p>
+    <w:p>
+      <w:pPr>
+        <w:pStyle w:val="style0"/>
+        <w:numPr>
+          <w:ilvl w:val="0"/>
+          <w:numId w:val="2"/>
+        </w:numPr>
+      </w:pPr>
+      <w:r>
+        <w:rPr>
+          <w:rFonts w:ascii="Cambria" w:cs="DejaVu Sans Condensed" w:hAnsi="Cambria"/>
+        </w:rPr>
+        <w:t>Preprocess the RNA-seq data with a log-transform:</w:t>
+      </w:r>
+    </w:p>
+    <w:p>
+      <w:pPr>
+        <w:pStyle w:val="style0"/>
+      </w:pPr>
+      <w:r>
+        <w:rPr>
+          <w:rFonts w:ascii="Cambria" w:cs="DejaVu Sans Condensed" w:hAnsi="Cambria"/>
+        </w:rPr>
+        <w:t>r' = log(r + 1), where r' is the new value and r is the old one.</w:t>
+      </w:r>
+    </w:p>
+    <w:p>
+      <w:pPr>
+        <w:pStyle w:val="style0"/>
+        <w:numPr>
+          <w:ilvl w:val="0"/>
+          <w:numId w:val="2"/>
+        </w:numPr>
+      </w:pPr>
+      <w:r>
+        <w:rPr>
+          <w:rFonts w:ascii="Cambria" w:cs="DejaVu Sans Condensed" w:hAnsi="Cambria"/>
+        </w:rPr>
+        <w:t>Combine the RNA-seq and the microarray data into a single prediction by averaging the z-scored values.</w:t>
+      </w:r>
+    </w:p>
+    <w:p>
+      <w:pPr>
+        <w:pStyle w:val="style0"/>
+        <w:numPr>
+          <w:ilvl w:val="0"/>
+          <w:numId w:val="2"/>
+        </w:numPr>
+      </w:pPr>
+      <w:r>
+        <w:rPr>
+          <w:rFonts w:ascii="Cambria" w:cs="DejaVu Sans Condensed" w:hAnsi="Cambria"/>
+        </w:rPr>
+        <w:t>Any gene without both an RNA-seq and microarray measurement was discarded.</w:t>
+      </w:r>
+    </w:p>
+    <w:p>
+      <w:pPr>
+        <w:pStyle w:val="style0"/>
+      </w:pPr>
+      <w:r>
+        <w:rPr>
+          <w:rFonts w:ascii="Cambria" w:cs="DejaVu Sans Condensed" w:hAnsi="Cambria"/>
+        </w:rPr>
+      </w:r>
+    </w:p>
+    <w:p>
+      <w:pPr>
+        <w:pStyle w:val="style0"/>
+      </w:pPr>
+      <w:r>
+        <w:rPr>
+          <w:rFonts w:ascii="Cambria" w:cs="DejaVu Sans Condensed" w:hAnsi="Cambria"/>
+        </w:rPr>
+        <w:t>Now, we obtain a matrix of gene expression which contains only the active genes. We do not use this matrix directly. Instead we look up GO terms for all genes (ignoring the Cellular Component vocabulary). All genes which map to the same GO term are combined. We combine the genes by reducing with the following function</w:t>
+      </w:r>
+    </w:p>
+    <w:p>
+      <w:pPr>
+        <w:pStyle w:val="style0"/>
+      </w:pPr>
+      <w:r>
+        <w:rPr>
+          <w:rFonts w:ascii="Cambria" w:cs="DejaVu Sans Condensed" w:hAnsi="Cambria"/>
+        </w:rPr>
+      </w:r>
+    </w:p>
+    <w:p>
+      <w:pPr>
+        <w:pStyle w:val="style0"/>
+      </w:pPr>
+      <w:r>
+        <w:rPr>
+          <w:rFonts w:ascii="Cambria" w:cs="DejaVu Sans Condensed" w:hAnsi="Cambria"/>
+        </w:rPr>
+        <w:t>maxabs(a, b) = if |a| &gt; |b| then a else b</w:t>
+      </w:r>
+    </w:p>
+    <w:p>
+      <w:pPr>
+        <w:pStyle w:val="style0"/>
+      </w:pPr>
+      <w:r>
+        <w:rPr>
+          <w:rFonts w:ascii="Cambria" w:cs="DejaVu Sans Condensed" w:hAnsi="Cambria"/>
+        </w:rPr>
+      </w:r>
+    </w:p>
+    <w:p>
+      <w:pPr>
+        <w:pStyle w:val="style0"/>
+      </w:pPr>
+      <w:r>
+        <w:rPr>
+          <w:rFonts w:ascii="Cambria" w:cs="DejaVu Sans Condensed" w:hAnsi="Cambria"/>
+        </w:rPr>
+        <w:t>That is, we keep the maximum in absolute terms, while preserving its sign. For learning, we further process the data by</w:t>
+      </w:r>
+    </w:p>
+    <w:p>
+      <w:pPr>
+        <w:pStyle w:val="style0"/>
+      </w:pPr>
+      <w:r>
+        <w:rPr>
+          <w:rFonts w:ascii="Cambria" w:cs="DejaVu Sans Condensed" w:hAnsi="Cambria"/>
+        </w:rPr>
+      </w:r>
+    </w:p>
+    <w:p>
+      <w:pPr>
+        <w:pStyle w:val="style0"/>
+        <w:numPr>
+          <w:ilvl w:val="2"/>
+          <w:numId w:val="3"/>
+        </w:numPr>
+      </w:pPr>
+      <w:r>
+        <w:rPr>
+          <w:rFonts w:ascii="Cambria" w:cs="DejaVu Sans Condensed" w:hAnsi="Cambria"/>
+        </w:rPr>
+        <w:t>re-</w:t>
+      </w:r>
+      <w:r>
+        <w:rPr>
+          <w:rFonts w:ascii="Cambria" w:cs="DejaVu Sans Condensed" w:hAnsi="Cambria"/>
+        </w:rPr>
+        <w:t>normalising to zscores (the maxabs transform does not preserve this property)</w:t>
+      </w:r>
+    </w:p>
+    <w:p>
+      <w:pPr>
+        <w:pStyle w:val="style0"/>
+        <w:numPr>
+          <w:ilvl w:val="2"/>
+          <w:numId w:val="3"/>
+        </w:numPr>
+      </w:pPr>
+      <w:r>
+        <w:rPr>
+          <w:rFonts w:ascii="Cambria" w:cs="DejaVu Sans Condensed" w:hAnsi="Cambria"/>
+        </w:rPr>
+        <w:t>selecting features which correlate with at least 20 drug signatures</w:t>
+      </w:r>
+    </w:p>
+    <w:p>
+      <w:pPr>
+        <w:pStyle w:val="style0"/>
+      </w:pPr>
+      <w:r>
+        <w:rPr>
+          <w:rFonts w:ascii="Cambria" w:cs="DejaVu Sans Condensed" w:hAnsi="Cambria"/>
+        </w:rPr>
+      </w:r>
+    </w:p>
+    <w:p>
+      <w:pPr>
+        <w:pStyle w:val="style0"/>
+      </w:pPr>
+      <w:r>
+        <w:rPr>
+          <w:rFonts w:ascii="Cambria" w:cs="DejaVu Sans Condensed" w:hAnsi="Cambria"/>
+        </w:rPr>
+        <w:t>Finally, we use relaxed lasso for the optimisation. A first lasso pass with λ=.000225010113525 is used (this is roughly 2⁻¹²) is used for feature selection, and a second pass with λ' = λ/10 is used for the final learning. An initial attempt to use cross-validation to learn λ led to massive over-fitting and a value in the middle of the range was chosen.</w:t>
+      </w:r>
+    </w:p>
+    <w:p>
+      <w:pPr>
+        <w:pStyle w:val="style0"/>
+      </w:pPr>
+      <w:r>
+        <w:rPr>
+          <w:rFonts w:ascii="Cambria" w:cs="DejaVu Sans Condensed" w:hAnsi="Cambria"/>
+        </w:rPr>
+      </w:r>
+    </w:p>
+    <w:p>
+      <w:pPr>
+        <w:pStyle w:val="style0"/>
+      </w:pPr>
+      <w:r>
+        <w:rPr>
+          <w:rFonts w:ascii="Cambria" w:cs="DejaVu Sans Condensed" w:hAnsi="Cambria"/>
+        </w:rPr>
+        <w:t>The optimisation uses coordinate descent for optimisation and ignores the regression error in the missing entries.</w:t>
+      </w:r>
+    </w:p>
+    <w:p>
+      <w:pPr>
+        <w:pStyle w:val="style0"/>
+      </w:pPr>
+      <w:r>
+        <w:rPr>
+          <w:rFonts w:ascii="Cambria" w:cs="DejaVu Sans Condensed" w:hAnsi="Cambria"/>
+        </w:rPr>
+      </w:r>
+    </w:p>
+    <w:p>
+      <w:pPr>
+        <w:pStyle w:val="style0"/>
+      </w:pPr>
+      <w:r>
+        <w:rPr>
+          <w:rFonts w:ascii="Cambria" w:cs="DejaVu Sans Condensed" w:hAnsi="Cambria"/>
+        </w:rPr>
+        <w:t>B* = arg max_B   ½ 1/n ΣWᵢⱼ(Yᵢⱼ – (BX)ᵢⱼ)² – λ|B|</w:t>
+      </w:r>
+    </w:p>
+    <w:p>
+      <w:pPr>
+        <w:pStyle w:val="style0"/>
+      </w:pPr>
+      <w:r>
+        <w:rPr>
+          <w:rFonts w:ascii="Cambria" w:cs="DejaVu Sans Condensed" w:hAnsi="Cambria"/>
+        </w:rPr>
+      </w:r>
+    </w:p>
+    <w:p>
+      <w:pPr>
+        <w:pStyle w:val="style0"/>
+      </w:pPr>
+      <w:r>
+        <w:rPr>
+          <w:rFonts w:ascii="Cambria" w:cs="DejaVu Sans Condensed" w:hAnsi="Cambria"/>
+        </w:rPr>
+        <w:t>Where the weight of example i,j, Wᵢⱼ, is zero if the entry is missing.</w:t>
       </w:r>
     </w:p>
     <w:p>
@@ -238,11 +547,57 @@
     <w:p>
       <w:pPr>
         <w:pStyle w:val="style0"/>
-      </w:pPr>
-      <w:r>
-        <w:rPr/>
+        <w:ind w:hanging="0" w:left="2160" w:right="0"/>
+      </w:pPr>
+      <w:r>
+        <w:rPr>
+          <w:i/>
+          <w:iCs/>
+        </w:rPr>
         <w:t>This section should include a short summary and any insights gained during the algorithm.  For example, which dataset was most informative?  You can include future directions.  You may also add some discussion on the general performance of your methodology (if you wish) and if there were pitfalls, what are they?</w:t>
       </w:r>
+      <w:r>
+        <w:rPr/>
+        <w:t xml:space="preserve"> </w:t>
+      </w:r>
+    </w:p>
+    <w:p>
+      <w:pPr>
+        <w:pStyle w:val="style0"/>
+      </w:pPr>
+      <w:r>
+        <w:rPr/>
+        <w:t>The main driving force behind these ideas were the pressure for feature selection and dimensionality reduction.</w:t>
+      </w:r>
+    </w:p>
+    <w:p>
+      <w:pPr>
+        <w:pStyle w:val="style0"/>
+      </w:pPr>
+      <w:r>
+        <w:rPr/>
+        <w:t xml:space="preserve">One major problem with this approach is the need for setting parameters </w:t>
+      </w:r>
+      <w:r>
+        <w:rPr/>
+        <w:t>(the penalization factors λ)</w:t>
+      </w:r>
+      <w:r>
+        <w:rPr/>
+        <w:t xml:space="preserve">. Cross-validation was a </w:t>
+      </w:r>
+      <w:r>
+        <w:rPr/>
+        <w:t>possible</w:t>
+      </w:r>
+      <w:r>
+        <w:rPr/>
+        <w:t xml:space="preserve"> solution, but due to the small number of datapoints, the variation </w:t>
+      </w:r>
+      <w:r>
+        <w:rPr/>
+        <w:t>between different folds was enormous and the final result was very unstable, a value was then hard-coded. A more robust solution would have been desirable.</w:t>
+      </w:r>
     </w:p>
     <w:p>
       <w:pPr>
@@ -268,19 +623,17 @@
         <w:pStyle w:val="style0"/>
       </w:pPr>
       <w:r>
+        <w:rPr/>
+      </w:r>
+    </w:p>
+    <w:p>
+      <w:pPr>
+        <w:pStyle w:val="style0"/>
+      </w:pPr>
+      <w:r>
         <w:rPr>
           <w:b/>
         </w:rPr>
-      </w:r>
-    </w:p>
-    <w:p>
-      <w:pPr>
-        <w:pStyle w:val="style0"/>
-      </w:pPr>
-      <w:r>
-        <w:rPr>
-          <w:b/>
-        </w:rPr>
         <w:t>Authors Statement</w:t>
       </w:r>
     </w:p>
@@ -289,22 +642,16 @@
         <w:pStyle w:val="style0"/>
       </w:pPr>
       <w:r>
-        <w:rPr>
-          <w:b/>
-        </w:rPr>
-      </w:r>
-    </w:p>
-    <w:p>
-      <w:pPr>
-        <w:pStyle w:val="style0"/>
-      </w:pPr>
-      <w:r>
-        <w:rPr/>
-        <w:t>LPC developed the methodology, implemented it, and wrote the report.</w:t>
-      </w:r>
-      <w:r>
-        <w:rPr/>
-        <w:t xml:space="preserve"> </w:t>
+        <w:rPr/>
+      </w:r>
+    </w:p>
+    <w:p>
+      <w:pPr>
+        <w:pStyle w:val="style0"/>
+      </w:pPr>
+      <w:r>
+        <w:rPr/>
+        <w:t xml:space="preserve">LPC developed the methodology, implemented it, and wrote the report. </w:t>
       </w:r>
     </w:p>
     <w:p>
@@ -443,6 +790,226 @@
   <w:abstractNum w:abstractNumId="2">
     <w:lvl w:ilvl="0">
       <w:start w:val="1"/>
+      <w:numFmt w:val="decimal"/>
+      <w:lvlText w:val="%1."/>
+      <w:lvlJc w:val="left"/>
+      <w:pPr>
+        <w:tabs>
+          <w:tab w:pos="720" w:val="num"/>
+        </w:tabs>
+        <w:ind w:hanging="360" w:left="720"/>
+      </w:pPr>
+    </w:lvl>
+    <w:lvl w:ilvl="1">
+      <w:start w:val="1"/>
+      <w:numFmt w:val="decimal"/>
+      <w:lvlText w:val="%2."/>
+      <w:lvlJc w:val="left"/>
+      <w:pPr>
+        <w:tabs>
+          <w:tab w:pos="1080" w:val="num"/>
+        </w:tabs>
+        <w:ind w:hanging="360" w:left="1080"/>
+      </w:pPr>
+    </w:lvl>
+    <w:lvl w:ilvl="2">
+      <w:start w:val="1"/>
+      <w:numFmt w:val="decimal"/>
+      <w:lvlText w:val="%3."/>
+      <w:lvlJc w:val="left"/>
+      <w:pPr>
+        <w:tabs>
+          <w:tab w:pos="1440" w:val="num"/>
+        </w:tabs>
+        <w:ind w:hanging="360" w:left="1440"/>
+      </w:pPr>
+    </w:lvl>
+    <w:lvl w:ilvl="3">
+      <w:start w:val="1"/>
+      <w:numFmt w:val="decimal"/>
+      <w:lvlText w:val="%4."/>
+      <w:lvlJc w:val="left"/>
+      <w:pPr>
+        <w:tabs>
+          <w:tab w:pos="1800" w:val="num"/>
+        </w:tabs>
+        <w:ind w:hanging="360" w:left="1800"/>
+      </w:pPr>
+    </w:lvl>
+    <w:lvl w:ilvl="4">
+      <w:start w:val="1"/>
+      <w:numFmt w:val="decimal"/>
+      <w:lvlText w:val="%5."/>
+      <w:lvlJc w:val="left"/>
+      <w:pPr>
+        <w:tabs>
+          <w:tab w:pos="2160" w:val="num"/>
+        </w:tabs>
+        <w:ind w:hanging="360" w:left="2160"/>
+      </w:pPr>
+    </w:lvl>
+    <w:lvl w:ilvl="5">
+      <w:start w:val="1"/>
+      <w:numFmt w:val="decimal"/>
+      <w:lvlText w:val="%6."/>
+      <w:lvlJc w:val="left"/>
+      <w:pPr>
+        <w:tabs>
+          <w:tab w:pos="2520" w:val="num"/>
+        </w:tabs>
+        <w:ind w:hanging="360" w:left="2520"/>
+      </w:pPr>
+    </w:lvl>
+    <w:lvl w:ilvl="6">
+      <w:start w:val="1"/>
+      <w:numFmt w:val="decimal"/>
+      <w:lvlText w:val="%7."/>
+      <w:lvlJc w:val="left"/>
+      <w:pPr>
+        <w:tabs>
+          <w:tab w:pos="2880" w:val="num"/>
+        </w:tabs>
+        <w:ind w:hanging="360" w:left="2880"/>
+      </w:pPr>
+    </w:lvl>
+    <w:lvl w:ilvl="7">
+      <w:start w:val="1"/>
+      <w:numFmt w:val="decimal"/>
+      <w:lvlText w:val="%8."/>
+      <w:lvlJc w:val="left"/>
+      <w:pPr>
+        <w:tabs>
+          <w:tab w:pos="3240" w:val="num"/>
+        </w:tabs>
+        <w:ind w:hanging="360" w:left="3240"/>
+      </w:pPr>
+    </w:lvl>
+    <w:lvl w:ilvl="8">
+      <w:start w:val="1"/>
+      <w:numFmt w:val="decimal"/>
+      <w:lvlText w:val="%9."/>
+      <w:lvlJc w:val="left"/>
+      <w:pPr>
+        <w:tabs>
+          <w:tab w:pos="3600" w:val="num"/>
+        </w:tabs>
+        <w:ind w:hanging="360" w:left="3600"/>
+      </w:pPr>
+    </w:lvl>
+  </w:abstractNum>
+  <w:abstractNum w:abstractNumId="3">
+    <w:lvl w:ilvl="0">
+      <w:start w:val="1"/>
+      <w:numFmt w:val="decimal"/>
+      <w:lvlText w:val="%1."/>
+      <w:lvlJc w:val="left"/>
+      <w:pPr>
+        <w:tabs>
+          <w:tab w:pos="720" w:val="num"/>
+        </w:tabs>
+        <w:ind w:hanging="360" w:left="720"/>
+      </w:pPr>
+    </w:lvl>
+    <w:lvl w:ilvl="1">
+      <w:start w:val="1"/>
+      <w:numFmt w:val="decimal"/>
+      <w:lvlText w:val="%2."/>
+      <w:lvlJc w:val="left"/>
+      <w:pPr>
+        <w:tabs>
+          <w:tab w:pos="1080" w:val="num"/>
+        </w:tabs>
+        <w:ind w:hanging="360" w:left="1080"/>
+      </w:pPr>
+    </w:lvl>
+    <w:lvl w:ilvl="2">
+      <w:start w:val="1"/>
+      <w:numFmt w:val="decimal"/>
+      <w:lvlText w:val="%3."/>
+      <w:lvlJc w:val="left"/>
+      <w:pPr>
+        <w:tabs>
+          <w:tab w:pos="1440" w:val="num"/>
+        </w:tabs>
+        <w:ind w:hanging="360" w:left="1440"/>
+      </w:pPr>
+    </w:lvl>
+    <w:lvl w:ilvl="3">
+      <w:start w:val="1"/>
+      <w:numFmt w:val="decimal"/>
+      <w:lvlText w:val="%4."/>
+      <w:lvlJc w:val="left"/>
+      <w:pPr>
+        <w:tabs>
+          <w:tab w:pos="1800" w:val="num"/>
+        </w:tabs>
+        <w:ind w:hanging="360" w:left="1800"/>
+      </w:pPr>
+    </w:lvl>
+    <w:lvl w:ilvl="4">
+      <w:start w:val="1"/>
+      <w:numFmt w:val="decimal"/>
+      <w:lvlText w:val="%5."/>
+      <w:lvlJc w:val="left"/>
+      <w:pPr>
+        <w:tabs>
+          <w:tab w:pos="2160" w:val="num"/>
+        </w:tabs>
+        <w:ind w:hanging="360" w:left="2160"/>
+      </w:pPr>
+    </w:lvl>
+    <w:lvl w:ilvl="5">
+      <w:start w:val="1"/>
+      <w:numFmt w:val="decimal"/>
+      <w:lvlText w:val="%6."/>
+      <w:lvlJc w:val="left"/>
+      <w:pPr>
+        <w:tabs>
+          <w:tab w:pos="2520" w:val="num"/>
+        </w:tabs>
+        <w:ind w:hanging="360" w:left="2520"/>
+      </w:pPr>
+    </w:lvl>
+    <w:lvl w:ilvl="6">
+      <w:start w:val="1"/>
+      <w:numFmt w:val="decimal"/>
+      <w:lvlText w:val="%7."/>
+      <w:lvlJc w:val="left"/>
+      <w:pPr>
+        <w:tabs>
+          <w:tab w:pos="2880" w:val="num"/>
+        </w:tabs>
+        <w:ind w:hanging="360" w:left="2880"/>
+      </w:pPr>
+    </w:lvl>
+    <w:lvl w:ilvl="7">
+      <w:start w:val="1"/>
+      <w:numFmt w:val="decimal"/>
+      <w:lvlText w:val="%8."/>
+      <w:lvlJc w:val="left"/>
+      <w:pPr>
+        <w:tabs>
+          <w:tab w:pos="3240" w:val="num"/>
+        </w:tabs>
+        <w:ind w:hanging="360" w:left="3240"/>
+      </w:pPr>
+    </w:lvl>
+    <w:lvl w:ilvl="8">
+      <w:start w:val="1"/>
+      <w:numFmt w:val="decimal"/>
+      <w:lvlText w:val="%9."/>
+      <w:lvlJc w:val="left"/>
+      <w:pPr>
+        <w:tabs>
+          <w:tab w:pos="3600" w:val="num"/>
+        </w:tabs>
+        <w:ind w:hanging="360" w:left="3600"/>
+      </w:pPr>
+    </w:lvl>
+  </w:abstractNum>
+  <w:abstractNum w:abstractNumId="4">
+    <w:lvl w:ilvl="0">
+      <w:start w:val="1"/>
       <w:numFmt w:val="none"/>
       <w:suff w:val="nothing"/>
       <w:lvlText w:val=""/>
@@ -564,6 +1131,12 @@
   </w:num>
   <w:num w:numId="2">
     <w:abstractNumId w:val="2"/>
+  </w:num>
+  <w:num w:numId="3">
+    <w:abstractNumId w:val="3"/>
+  </w:num>
+  <w:num w:numId="4">
+    <w:abstractNumId w:val="4"/>
   </w:num>
 </w:numbering>
 </file>
@@ -580,7 +1153,7 @@
     </w:pPr>
     <w:rPr>
       <w:rFonts w:ascii="Cambria" w:cs="" w:eastAsia="DejaVu Sans" w:hAnsi="Cambria"/>
-      <w:color w:val="auto"/>
+      <w:color w:val="00000A"/>
       <w:sz w:val="24"/>
       <w:szCs w:val="24"/>
       <w:lang w:bidi="ar-SA" w:eastAsia="en-US" w:val="en-US"/>
@@ -634,10 +1207,31 @@
       <w:rFonts w:cs="Courier New"/>
     </w:rPr>
   </w:style>
-  <w:style w:styleId="style21" w:type="paragraph">
+  <w:style w:styleId="style21" w:type="character">
+    <w:name w:val="ListLabel 2"/>
+    <w:next w:val="style21"/>
+    <w:rPr>
+      <w:rFonts w:cs="Symbol"/>
+    </w:rPr>
+  </w:style>
+  <w:style w:styleId="style22" w:type="character">
+    <w:name w:val="ListLabel 3"/>
+    <w:next w:val="style22"/>
+    <w:rPr>
+      <w:rFonts w:cs="Courier New"/>
+    </w:rPr>
+  </w:style>
+  <w:style w:styleId="style23" w:type="character">
+    <w:name w:val="ListLabel 4"/>
+    <w:next w:val="style23"/>
+    <w:rPr>
+      <w:rFonts w:cs="Wingdings"/>
+    </w:rPr>
+  </w:style>
+  <w:style w:styleId="style24" w:type="paragraph">
     <w:name w:val="Heading"/>
     <w:basedOn w:val="style0"/>
-    <w:next w:val="style22"/>
+    <w:next w:val="style25"/>
     <w:pPr>
       <w:keepNext/>
       <w:spacing w:after="120" w:before="240"/>
@@ -649,29 +1243,29 @@
       <w:szCs w:val="28"/>
     </w:rPr>
   </w:style>
-  <w:style w:styleId="style22" w:type="paragraph">
+  <w:style w:styleId="style25" w:type="paragraph">
     <w:name w:val="Text body"/>
     <w:basedOn w:val="style0"/>
-    <w:next w:val="style22"/>
+    <w:next w:val="style25"/>
     <w:pPr>
       <w:spacing w:after="120" w:before="0"/>
       <w:contextualSpacing w:val="false"/>
     </w:pPr>
     <w:rPr/>
   </w:style>
-  <w:style w:styleId="style23" w:type="paragraph">
+  <w:style w:styleId="style26" w:type="paragraph">
     <w:name w:val="List"/>
-    <w:basedOn w:val="style22"/>
-    <w:next w:val="style23"/>
+    <w:basedOn w:val="style25"/>
+    <w:next w:val="style26"/>
     <w:pPr/>
     <w:rPr>
       <w:rFonts w:cs="Lohit Hindi"/>
     </w:rPr>
   </w:style>
-  <w:style w:styleId="style24" w:type="paragraph">
+  <w:style w:styleId="style27" w:type="paragraph">
     <w:name w:val="Caption"/>
     <w:basedOn w:val="style0"/>
-    <w:next w:val="style24"/>
+    <w:next w:val="style27"/>
     <w:pPr>
       <w:suppressLineNumbers/>
       <w:spacing w:after="120" w:before="120"/>
@@ -685,10 +1279,10 @@
       <w:szCs w:val="24"/>
     </w:rPr>
   </w:style>
-  <w:style w:styleId="style25" w:type="paragraph">
+  <w:style w:styleId="style28" w:type="paragraph">
     <w:name w:val="Index"/>
     <w:basedOn w:val="style0"/>
-    <w:next w:val="style25"/>
+    <w:next w:val="style28"/>
     <w:pPr>
       <w:suppressLineNumbers/>
     </w:pPr>
@@ -696,10 +1290,10 @@
       <w:rFonts w:cs="Lohit Hindi"/>
     </w:rPr>
   </w:style>
-  <w:style w:styleId="style26" w:type="paragraph">
+  <w:style w:styleId="style29" w:type="paragraph">
     <w:name w:val="List Paragraph"/>
     <w:basedOn w:val="style0"/>
-    <w:next w:val="style26"/>
+    <w:next w:val="style29"/>
     <w:pPr>
       <w:spacing w:after="0" w:before="0"/>
       <w:ind w:hanging="0" w:left="720" w:right="0"/>
@@ -707,10 +1301,10 @@
     </w:pPr>
     <w:rPr/>
   </w:style>
-  <w:style w:styleId="style27" w:type="paragraph">
+  <w:style w:styleId="style30" w:type="paragraph">
     <w:name w:val="Balloon Text"/>
     <w:basedOn w:val="style0"/>
-    <w:next w:val="style27"/>
+    <w:next w:val="style30"/>
     <w:pPr/>
     <w:rPr>
       <w:rFonts w:ascii="Lucida Grande" w:cs="Lucida Grande" w:hAnsi="Lucida Grande"/>
@@ -718,17 +1312,17 @@
       <w:szCs w:val="18"/>
     </w:rPr>
   </w:style>
-  <w:style w:styleId="style28" w:type="paragraph">
+  <w:style w:styleId="style31" w:type="paragraph">
     <w:name w:val="annotation text"/>
     <w:basedOn w:val="style0"/>
-    <w:next w:val="style28"/>
+    <w:next w:val="style31"/>
     <w:pPr/>
     <w:rPr/>
   </w:style>
-  <w:style w:styleId="style29" w:type="paragraph">
+  <w:style w:styleId="style32" w:type="paragraph">
     <w:name w:val="annotation subject"/>
-    <w:basedOn w:val="style28"/>
-    <w:next w:val="style29"/>
+    <w:basedOn w:val="style31"/>
+    <w:next w:val="style32"/>
     <w:pPr/>
     <w:rPr>
       <w:b/>

</xml_diff>

<commit_message>
TXT Work on report 1
</commit_message>
<xml_diff>
--- a/reports/Lisbon_Challenge1.docx
+++ b/reports/Lisbon_Challenge1.docx
@@ -10,7 +10,14 @@
         <w:jc w:val="center"/>
       </w:pPr>
       <w:r>
-        <w:rPr/>
+        <w:rPr>
+          <w:b/>
+          <w:bCs/>
+          <w:i w:val="false"/>
+          <w:iCs w:val="false"/>
+          <w:sz w:val="32"/>
+          <w:szCs w:val="32"/>
+        </w:rPr>
         <w:t>Relaxed LASSO in GO space</w:t>
       </w:r>
     </w:p>
@@ -19,20 +26,21 @@
         <w:pStyle w:val="style0"/>
         <w:spacing w:after="0" w:before="86"/>
         <w:contextualSpacing w:val="false"/>
-      </w:pPr>
-      <w:r>
-        <w:rPr/>
-      </w:r>
-    </w:p>
-    <w:p>
-      <w:pPr>
-        <w:pStyle w:val="style0"/>
-        <w:spacing w:after="0" w:before="86"/>
-        <w:contextualSpacing w:val="false"/>
         <w:jc w:val="center"/>
       </w:pPr>
       <w:r>
         <w:rPr/>
+      </w:r>
+    </w:p>
+    <w:p>
+      <w:pPr>
+        <w:pStyle w:val="style0"/>
+        <w:spacing w:after="0" w:before="86"/>
+        <w:contextualSpacing w:val="false"/>
+        <w:jc w:val="center"/>
+      </w:pPr>
+      <w:r>
+        <w:rPr/>
         <w:t>Luis Pedro Coelho</w:t>
       </w:r>
     </w:p>
@@ -45,25 +53,26 @@
       </w:pPr>
       <w:r>
         <w:rPr/>
-        <w:t xml:space="preserve">Instituto de Medicina Molecular </w:t>
-      </w:r>
-    </w:p>
-    <w:p>
-      <w:pPr>
-        <w:pStyle w:val="style0"/>
-        <w:spacing w:after="0" w:before="86"/>
-        <w:contextualSpacing w:val="false"/>
-        <w:jc w:val="center"/>
-      </w:pPr>
-      <w:r>
-        <w:rPr/>
-      </w:r>
-    </w:p>
-    <w:p>
-      <w:pPr>
-        <w:pStyle w:val="style0"/>
-        <w:spacing w:after="0" w:before="86"/>
-        <w:contextualSpacing w:val="false"/>
+        <w:t>Instituto de Medicina Molecular, Faculdade de Medicina da Universidade de Lisboa, Lisboa, Portugal</w:t>
+      </w:r>
+    </w:p>
+    <w:p>
+      <w:pPr>
+        <w:pStyle w:val="style0"/>
+        <w:spacing w:after="0" w:before="86"/>
+        <w:contextualSpacing w:val="false"/>
+        <w:jc w:val="both"/>
+      </w:pPr>
+      <w:r>
+        <w:rPr/>
+      </w:r>
+    </w:p>
+    <w:p>
+      <w:pPr>
+        <w:pStyle w:val="style0"/>
+        <w:spacing w:after="0" w:before="86"/>
+        <w:contextualSpacing w:val="false"/>
+        <w:jc w:val="both"/>
       </w:pPr>
       <w:r>
         <w:rPr>
@@ -81,16 +90,18 @@
         <w:pStyle w:val="style0"/>
         <w:spacing w:after="0" w:before="86"/>
         <w:contextualSpacing w:val="false"/>
-      </w:pPr>
-      <w:r>
-        <w:rPr/>
-      </w:r>
-    </w:p>
-    <w:p>
-      <w:pPr>
-        <w:pStyle w:val="style0"/>
-        <w:spacing w:after="0" w:before="86"/>
-        <w:contextualSpacing w:val="false"/>
+        <w:jc w:val="both"/>
+      </w:pPr>
+      <w:r>
+        <w:rPr/>
+      </w:r>
+    </w:p>
+    <w:p>
+      <w:pPr>
+        <w:pStyle w:val="style0"/>
+        <w:spacing w:after="0" w:before="86"/>
+        <w:contextualSpacing w:val="false"/>
+        <w:jc w:val="both"/>
       </w:pPr>
       <w:r>
         <w:rPr>
@@ -104,17 +115,47 @@
         <w:pStyle w:val="style0"/>
         <w:spacing w:after="0" w:before="86"/>
         <w:contextualSpacing w:val="false"/>
-      </w:pPr>
-      <w:r>
-        <w:rPr/>
-        <w:t>This problem can be posed as a simple regression problem. However, the number of dimensions greatly exceeds the number of examples. Therefore, we focused on reducing the number of dimensions in order to then be able to apply simple regularized regression to the problem.</w:t>
-      </w:r>
-    </w:p>
-    <w:p>
-      <w:pPr>
-        <w:pStyle w:val="style0"/>
-        <w:spacing w:after="0" w:before="86"/>
-        <w:contextualSpacing w:val="false"/>
+        <w:jc w:val="both"/>
+      </w:pPr>
+      <w:r>
+        <w:rPr/>
+        <w:t>Given the inputs and the continuous output variable, t</w:t>
+      </w:r>
+      <w:r>
+        <w:rPr/>
+        <w:t>h</w:t>
+      </w:r>
+      <w:r>
+        <w:rPr/>
+        <w:t>e</w:t>
+      </w:r>
+      <w:r>
+        <w:rPr/>
+        <w:t xml:space="preserve"> problem can be posed as a simple regression problem. However, the number of </w:t>
+      </w:r>
+      <w:r>
+        <w:rPr/>
+        <w:t xml:space="preserve">input </w:t>
+      </w:r>
+      <w:r>
+        <w:rPr/>
+        <w:t xml:space="preserve">dimensions greatly exceeds the number of examples </w:t>
+      </w:r>
+      <w:r>
+        <w:rPr/>
+        <w:t>(just the gene expression data has over twenty-thousand dimensions, while less than 50 training points are available)</w:t>
+      </w:r>
+      <w:r>
+        <w:rPr/>
+        <w:t>. Therefore, we focused on reducing the number of dimensions in order to then be able to apply simple regularized regression to the problem.</w:t>
+      </w:r>
+    </w:p>
+    <w:p>
+      <w:pPr>
+        <w:pStyle w:val="style0"/>
+        <w:spacing w:after="0" w:before="86"/>
+        <w:contextualSpacing w:val="false"/>
+        <w:jc w:val="both"/>
       </w:pPr>
       <w:r>
         <w:rPr/>
@@ -126,29 +167,35 @@
         <w:pStyle w:val="style0"/>
         <w:spacing w:after="0" w:before="86"/>
         <w:contextualSpacing w:val="false"/>
-      </w:pPr>
-      <w:r>
-        <w:rPr/>
-        <w:t>After projecting into GO terms</w:t>
-      </w:r>
-      <w:r>
-        <w:rPr/>
-        <w:t xml:space="preserve">, </w:t>
-      </w:r>
-      <w:r>
-        <w:rPr/>
-        <w:t>we</w:t>
-      </w:r>
-      <w:r>
-        <w:rPr/>
-        <w:t xml:space="preserve"> used relaxed LASSO. Standard L₁ penalization achieves two goals: (1) sparsity in that many (even most) coefficients are exactly zero; and (2) regularization in that non-zero values are smaller (in absolute value) than in unregularized regression. Due to the very large number of variables, a very large penalization was needed for sparsity, which led to over-regularlization. Relaxed LASSO, by separating, the effects of sparsity and regularization achieves a better balance between these two.</w:t>
-      </w:r>
-    </w:p>
-    <w:p>
-      <w:pPr>
-        <w:pStyle w:val="style0"/>
-        <w:spacing w:after="0" w:before="86"/>
-        <w:contextualSpacing w:val="false"/>
+        <w:jc w:val="both"/>
+      </w:pPr>
+      <w:r>
+        <w:rPr/>
+        <w:t xml:space="preserve">After projecting into GO terms, we used relaxed lasso (Meinshausen, 2007). Standard L₁ penalization achieves two goals: (1) sparsity in that many (even most) coefficients are exactly zero; and (2) regularization in that non-zero values are smaller (in absolute value) than in unregularized regression. Due to the very large number of variables, a very large penalization was needed </w:t>
+      </w:r>
+      <w:r>
+        <w:rPr/>
+        <w:t>to achieve sufficient</w:t>
+      </w:r>
+      <w:r>
+        <w:rPr/>
+        <w:t xml:space="preserve"> sparsity, which led to over-regularlization. Relaxed </w:t>
+      </w:r>
+      <w:r>
+        <w:rPr/>
+        <w:t>lasso</w:t>
+      </w:r>
+      <w:r>
+        <w:rPr/>
+        <w:t xml:space="preserve"> uses a strong penalization to choose coefficients and then a smaller penalty to find their final values.</w:t>
+      </w:r>
+    </w:p>
+    <w:p>
+      <w:pPr>
+        <w:pStyle w:val="style0"/>
+        <w:spacing w:after="0" w:before="86"/>
+        <w:contextualSpacing w:val="false"/>
+        <w:jc w:val="both"/>
       </w:pPr>
       <w:r>
         <w:rPr>
@@ -162,12 +209,14 @@
         <w:pStyle w:val="style0"/>
         <w:spacing w:after="0" w:before="86"/>
         <w:contextualSpacing w:val="false"/>
-      </w:pPr>
-      <w:r>
-        <w:rPr>
-          <w:rFonts w:cs="DejaVu Sans Condensed"/>
-        </w:rPr>
-        <w:t>Only gene expression data was used, with RNA-seq &amp; microarray data being combined to form a average value.</w:t>
+        <w:jc w:val="both"/>
+      </w:pPr>
+      <w:r>
+        <w:rPr>
+          <w:b w:val="false"/>
+          <w:bCs w:val="false"/>
+        </w:rPr>
+        <w:t>We first combined the microarray and RNA-seq data into a single measure per gene, and secondly projected to GO terms.</w:t>
       </w:r>
     </w:p>
     <w:p>
@@ -179,6 +228,7 @@
         </w:numPr>
         <w:spacing w:after="0" w:before="86"/>
         <w:contextualSpacing w:val="false"/>
+        <w:jc w:val="both"/>
       </w:pPr>
       <w:r>
         <w:rPr>
@@ -196,6 +246,7 @@
         </w:numPr>
         <w:spacing w:after="0" w:before="86"/>
         <w:contextualSpacing w:val="false"/>
+        <w:jc w:val="both"/>
       </w:pPr>
       <w:r>
         <w:rPr>
@@ -204,9 +255,7 @@
         <w:t>Preprocess the RNA-seq data with a log-transform</w:t>
       </w:r>
       <w:r>
-        <w:rPr>
-          <w:rFonts w:cs="DejaVu Sans Condensed"/>
-        </w:rPr>
+        <w:rPr/>
       </w:r>
       <m:oMath xmlns:m="http://schemas.openxmlformats.org/officeDocument/2006/math">
         <m:r>
@@ -267,9 +316,7 @@
         <w:t xml:space="preserve">,where </w:t>
       </w:r>
       <w:r>
-        <w:rPr>
-          <w:rFonts w:cs="DejaVu Sans Condensed"/>
-        </w:rPr>
+        <w:rPr/>
       </w:r>
       <m:oMath xmlns:m="http://schemas.openxmlformats.org/officeDocument/2006/math">
         <m:r>
@@ -292,9 +339,7 @@
         <w:t xml:space="preserve"> is the new value and </w:t>
       </w:r>
       <w:r>
-        <w:rPr>
-          <w:rFonts w:cs="DejaVu Sans Condensed"/>
-        </w:rPr>
+        <w:rPr/>
       </w:r>
       <m:oMath xmlns:m="http://schemas.openxmlformats.org/officeDocument/2006/math">
         <m:r>
@@ -308,13 +353,13 @@
         <w:rPr>
           <w:rFonts w:cs="DejaVu Sans Condensed"/>
         </w:rPr>
-        <w:t xml:space="preserve"> is the old one, </w:t>
-      </w:r>
-      <w:r>
-        <w:rPr>
-          <w:rFonts w:cs="DejaVu Sans Condensed"/>
-        </w:rPr>
-        <w:t>followed by normalization to z-scores.</w:t>
+        <w:t xml:space="preserve"> is the old one, followed by normalization to z-scores. </w:t>
+      </w:r>
+      <w:r>
+        <w:rPr>
+          <w:rFonts w:cs="DejaVu Sans Condensed"/>
+        </w:rPr>
+        <w:t>Similarly, z-score the microarray data.</w:t>
       </w:r>
     </w:p>
     <w:p>
@@ -326,6 +371,7 @@
         </w:numPr>
         <w:spacing w:after="0" w:before="86"/>
         <w:contextualSpacing w:val="false"/>
+        <w:jc w:val="both"/>
       </w:pPr>
       <w:r>
         <w:rPr>
@@ -343,6 +389,7 @@
         </w:numPr>
         <w:spacing w:after="0" w:before="86"/>
         <w:contextualSpacing w:val="false"/>
+        <w:jc w:val="both"/>
       </w:pPr>
       <w:r>
         <w:rPr>
@@ -356,16 +403,18 @@
         <w:pStyle w:val="style0"/>
         <w:spacing w:after="0" w:before="86"/>
         <w:contextualSpacing w:val="false"/>
-      </w:pPr>
-      <w:r>
-        <w:rPr/>
-      </w:r>
-    </w:p>
-    <w:p>
-      <w:pPr>
-        <w:pStyle w:val="style0"/>
-        <w:spacing w:after="0" w:before="86"/>
-        <w:contextualSpacing w:val="false"/>
+        <w:jc w:val="both"/>
+      </w:pPr>
+      <w:r>
+        <w:rPr/>
+      </w:r>
+    </w:p>
+    <w:p>
+      <w:pPr>
+        <w:pStyle w:val="style0"/>
+        <w:spacing w:after="0" w:before="86"/>
+        <w:contextualSpacing w:val="false"/>
+        <w:jc w:val="both"/>
       </w:pPr>
       <w:r>
         <w:rPr>
@@ -379,45 +428,118 @@
         <w:pStyle w:val="style0"/>
         <w:spacing w:after="0" w:before="86"/>
         <w:contextualSpacing w:val="false"/>
-      </w:pPr>
-      <w:r>
-        <w:rPr/>
-      </w:r>
-    </w:p>
-    <w:p>
-      <w:pPr>
-        <w:pStyle w:val="style0"/>
-        <w:spacing w:after="0" w:before="86"/>
-        <w:contextualSpacing w:val="false"/>
-      </w:pPr>
-      <w:r>
-        <w:rPr>
-          <w:rFonts w:cs="DejaVu Sans Condensed"/>
-        </w:rPr>
-        <w:t>maxabs(a, b) = if |a| &gt; |b| then a else b</w:t>
-      </w:r>
-    </w:p>
-    <w:p>
-      <w:pPr>
-        <w:pStyle w:val="style0"/>
-        <w:spacing w:after="0" w:before="86"/>
-        <w:contextualSpacing w:val="false"/>
-      </w:pPr>
-      <w:r>
-        <w:rPr/>
-      </w:r>
-    </w:p>
-    <w:p>
-      <w:pPr>
-        <w:pStyle w:val="style0"/>
-        <w:spacing w:after="0" w:before="86"/>
-        <w:contextualSpacing w:val="false"/>
-      </w:pPr>
-      <w:r>
-        <w:rPr>
-          <w:rFonts w:cs="DejaVu Sans Condensed"/>
-        </w:rPr>
-        <w:t>That is, we keep the maximum in absolute terms, while preserving its sign. For learning, we further process the data by</w:t>
+        <w:jc w:val="both"/>
+      </w:pPr>
+      <w:r>
+        <w:rPr/>
+      </w:r>
+    </w:p>
+    <w:p>
+      <w:pPr>
+        <w:pStyle w:val="style0"/>
+        <w:spacing w:after="0" w:before="86"/>
+        <w:contextualSpacing w:val="false"/>
+        <w:jc w:val="both"/>
+      </w:pPr>
+      <w:r>
+        <w:rPr/>
+      </w:r>
+      <m:oMath xmlns:m="http://schemas.openxmlformats.org/officeDocument/2006/math">
+        <m:r>
+          <w:rPr>
+            <w:rFonts w:ascii="Cambria Math" w:hAnsi="Cambria Math"/>
+          </w:rPr>
+          <m:t xml:space="preserve">maxabs</m:t>
+        </m:r>
+        <m:d>
+          <m:dPr>
+            <m:begChr m:val="("/>
+            <m:endChr m:val=")"/>
+          </m:dPr>
+          <m:e>
+            <m:sSub>
+              <m:e>
+                <m:r>
+                  <w:rPr>
+                    <w:rFonts w:ascii="Cambria Math" w:hAnsi="Cambria Math"/>
+                  </w:rPr>
+                  <m:t xml:space="preserve">v</m:t>
+                </m:r>
+              </m:e>
+              <m:sub>
+                <m:r>
+                  <w:rPr>
+                    <w:rFonts w:ascii="Cambria Math" w:hAnsi="Cambria Math"/>
+                  </w:rPr>
+                  <m:t xml:space="preserve">i</m:t>
+                </m:r>
+              </m:sub>
+            </m:sSub>
+          </m:e>
+        </m:d>
+        <m:r>
+          <w:rPr>
+            <w:rFonts w:ascii="Cambria Math" w:hAnsi="Cambria Math"/>
+          </w:rPr>
+          <m:t xml:space="preserve">=</m:t>
+        </m:r>
+        <m:r>
+          <w:rPr>
+            <w:rFonts w:ascii="Cambria Math" w:hAnsi="Cambria Math"/>
+          </w:rPr>
+          <m:t xml:space="preserve">argmax</m:t>
+        </m:r>
+        <m:d>
+          <m:dPr>
+            <m:begChr m:val="|"/>
+            <m:endChr m:val="|"/>
+          </m:dPr>
+          <m:e>
+            <m:sSub>
+              <m:e>
+                <m:r>
+                  <w:rPr>
+                    <w:rFonts w:ascii="Cambria Math" w:hAnsi="Cambria Math"/>
+                  </w:rPr>
+                  <m:t xml:space="preserve">v</m:t>
+                </m:r>
+              </m:e>
+              <m:sub>
+                <m:r>
+                  <w:rPr>
+                    <w:rFonts w:ascii="Cambria Math" w:hAnsi="Cambria Math"/>
+                  </w:rPr>
+                  <m:t xml:space="preserve">i</m:t>
+                </m:r>
+              </m:sub>
+            </m:sSub>
+          </m:e>
+        </m:d>
+      </m:oMath>
+    </w:p>
+    <w:p>
+      <w:pPr>
+        <w:pStyle w:val="style0"/>
+        <w:spacing w:after="0" w:before="86"/>
+        <w:contextualSpacing w:val="false"/>
+        <w:jc w:val="both"/>
+      </w:pPr>
+      <w:r>
+        <w:rPr/>
+      </w:r>
+    </w:p>
+    <w:p>
+      <w:pPr>
+        <w:pStyle w:val="style0"/>
+        <w:spacing w:after="0" w:before="86"/>
+        <w:contextualSpacing w:val="false"/>
+        <w:jc w:val="both"/>
+      </w:pPr>
+      <w:r>
+        <w:rPr>
+          <w:rFonts w:cs="DejaVu Sans Condensed"/>
+        </w:rPr>
+        <w:t>That is, we keep the largest value in absolute terms, while preserving its sign. For learning, we further process the data by</w:t>
       </w:r>
     </w:p>
     <w:p>
@@ -430,24 +552,30 @@
         <w:spacing w:after="0" w:before="86"/>
         <w:ind w:hanging="360" w:left="1440" w:right="0"/>
         <w:contextualSpacing w:val="false"/>
-      </w:pPr>
-      <w:r>
-        <w:rPr>
-          <w:rFonts w:cs="DejaVu Sans Condensed"/>
-        </w:rPr>
-        <w:t>re-normalising to z</w:t>
-      </w:r>
-      <w:r>
-        <w:rPr>
-          <w:rFonts w:cs="DejaVu Sans Condensed"/>
-        </w:rPr>
-        <w:t>-</w:t>
-      </w:r>
-      <w:r>
-        <w:rPr>
-          <w:rFonts w:cs="DejaVu Sans Condensed"/>
-        </w:rPr>
-        <w:t>scores (the maxabs transform does not preserve this property).</w:t>
+        <w:jc w:val="both"/>
+      </w:pPr>
+      <w:r>
+        <w:rPr>
+          <w:rFonts w:cs="DejaVu Sans Condensed"/>
+        </w:rPr>
+        <w:t xml:space="preserve">re-normalising to z-scores (the </w:t>
+      </w:r>
+      <w:r>
+        <w:rPr/>
+      </w:r>
+      <m:oMath xmlns:m="http://schemas.openxmlformats.org/officeDocument/2006/math">
+        <m:r>
+          <w:rPr>
+            <w:rFonts w:ascii="Cambria Math" w:hAnsi="Cambria Math"/>
+          </w:rPr>
+          <m:t xml:space="preserve">maxabs</m:t>
+        </m:r>
+      </m:oMath>
+      <w:r>
+        <w:rPr>
+          <w:rFonts w:cs="DejaVu Sans Condensed"/>
+        </w:rPr>
+        <w:t xml:space="preserve"> transform does not preserve this property).</w:t>
       </w:r>
     </w:p>
     <w:p>
@@ -460,6 +588,7 @@
         <w:spacing w:after="0" w:before="86"/>
         <w:ind w:hanging="360" w:left="1440" w:right="0"/>
         <w:contextualSpacing w:val="false"/>
+        <w:jc w:val="both"/>
       </w:pPr>
       <w:r>
         <w:rPr>
@@ -473,31 +602,21 @@
         <w:pStyle w:val="style0"/>
         <w:spacing w:after="0" w:before="86"/>
         <w:contextualSpacing w:val="false"/>
-      </w:pPr>
-      <w:r>
-        <w:rPr>
-          <w:rFonts w:cs="DejaVu Sans Condensed"/>
-        </w:rPr>
-        <w:t>Finally, we use relaxed lasso for the optimisation. A first lasso pass with λ=2⁻¹²</w:t>
-      </w:r>
-      <w:r>
-        <w:rPr>
-          <w:rFonts w:cs="DejaVu Sans Condensed"/>
-        </w:rPr>
-        <w:t>·¹²</w:t>
-      </w:r>
-      <w:r>
-        <w:rPr>
-          <w:rFonts w:cs="DejaVu Sans Condensed"/>
-        </w:rPr>
-        <w:t xml:space="preserve"> is used for feature selection, and a second pass with λ' = λ/10 is used for the final learning. An initial attempt to use cross-validation to learn λ led to massive over-fitting and a value in the middle of the range was chosen.</w:t>
-      </w:r>
-    </w:p>
-    <w:p>
-      <w:pPr>
-        <w:pStyle w:val="style0"/>
-        <w:spacing w:after="0" w:before="86"/>
-        <w:contextualSpacing w:val="false"/>
+        <w:jc w:val="both"/>
+      </w:pPr>
+      <w:r>
+        <w:rPr>
+          <w:rFonts w:cs="DejaVu Sans Condensed"/>
+        </w:rPr>
+        <w:t>Finally, we use relaxed lasso for the optimisation. A first lasso pass with λ=2⁻¹²·¹² is used for feature selection, and a second pass with λ' = λ/10 is used for the final learning. An initial attempt to use cross-validation to learn λ led to massive over-fitting and a value in the middle of the range was chosen.</w:t>
+      </w:r>
+    </w:p>
+    <w:p>
+      <w:pPr>
+        <w:pStyle w:val="style0"/>
+        <w:spacing w:after="0" w:before="86"/>
+        <w:contextualSpacing w:val="false"/>
+        <w:jc w:val="both"/>
       </w:pPr>
       <w:r>
         <w:rPr>
@@ -511,11 +630,10 @@
         <w:pStyle w:val="style0"/>
         <w:spacing w:after="0" w:before="86"/>
         <w:contextualSpacing w:val="false"/>
-      </w:pPr>
-      <w:r>
-        <w:rPr>
-          <w:rFonts w:cs="DejaVu Sans Condensed"/>
-        </w:rPr>
+        <w:jc w:val="both"/>
+      </w:pPr>
+      <w:r>
+        <w:rPr/>
       </w:r>
       <m:oMath xmlns:m="http://schemas.openxmlformats.org/officeDocument/2006/math">
         <m:sSup>
@@ -683,22 +801,23 @@
           </w:rPr>
           <m:t xml:space="preserve">λ</m:t>
         </m:r>
-        <m:d>
-          <m:dPr>
-            <m:begChr m:val="|"/>
-            <m:endChr m:val="|"/>
-          </m:dPr>
+        <m:sSub>
           <m:e>
-            <m:r>
-              <w:rPr>
-                <w:rFonts w:ascii="Cambria Math" w:hAnsi="Cambria Math"/>
-              </w:rPr>
-              <m:t xml:space="preserve">B</m:t>
-            </m:r>
+            <m:d>
+              <m:dPr>
+                <m:begChr m:val="|"/>
+                <m:endChr m:val="|"/>
+              </m:dPr>
+              <m:e>
+                <m:r>
+                  <w:rPr>
+                    <w:rFonts w:ascii="Cambria Math" w:hAnsi="Cambria Math"/>
+                  </w:rPr>
+                  <m:t xml:space="preserve">B</m:t>
+                </m:r>
+              </m:e>
+            </m:d>
           </m:e>
-        </m:d>
-        <m:sSub>
-          <m:e/>
           <m:sub>
             <m:r>
               <w:rPr>
@@ -715,55 +834,16 @@
         <w:pStyle w:val="style0"/>
         <w:spacing w:after="0" w:before="86"/>
         <w:contextualSpacing w:val="false"/>
-      </w:pPr>
-      <w:r>
-        <w:rPr>
-          <w:rFonts w:cs="DejaVu Sans Condensed"/>
-        </w:rPr>
-        <w:t xml:space="preserve">Where the weight of example </w:t>
-      </w:r>
-      <w:r>
-        <w:rPr>
-          <w:rFonts w:cs="DejaVu Sans Condensed"/>
-        </w:rPr>
-      </w:r>
-      <m:oMath xmlns:m="http://schemas.openxmlformats.org/officeDocument/2006/math">
-        <m:r>
-          <w:rPr>
-            <w:rFonts w:ascii="Cambria Math" w:hAnsi="Cambria Math"/>
-          </w:rPr>
-          <m:t xml:space="preserve">i</m:t>
-        </m:r>
-      </m:oMath>
-      <w:r>
-        <w:rPr>
-          <w:rFonts w:cs="DejaVu Sans Condensed"/>
-        </w:rPr>
-        <w:t>,</w:t>
-      </w:r>
-      <w:r>
-        <w:rPr>
-          <w:rFonts w:cs="DejaVu Sans Condensed"/>
-        </w:rPr>
-      </w:r>
-      <m:oMath xmlns:m="http://schemas.openxmlformats.org/officeDocument/2006/math">
-        <m:r>
-          <w:rPr>
-            <w:rFonts w:ascii="Cambria Math" w:hAnsi="Cambria Math"/>
-          </w:rPr>
-          <m:t xml:space="preserve">i</m:t>
-        </m:r>
-      </m:oMath>
-      <w:r>
-        <w:rPr>
-          <w:rFonts w:cs="DejaVu Sans Condensed"/>
-        </w:rPr>
-        <w:t xml:space="preserve">, </w:t>
-      </w:r>
-      <w:r>
-        <w:rPr>
-          <w:rFonts w:cs="DejaVu Sans Condensed"/>
-        </w:rPr>
+        <w:jc w:val="both"/>
+      </w:pPr>
+      <w:r>
+        <w:rPr>
+          <w:rFonts w:cs="DejaVu Sans Condensed"/>
+        </w:rPr>
+        <w:t>Where r</w:t>
+      </w:r>
+      <w:r>
+        <w:rPr/>
       </w:r>
       <m:oMath xmlns:m="http://schemas.openxmlformats.org/officeDocument/2006/math">
         <m:sSub>
@@ -789,14 +869,73 @@
         <w:rPr>
           <w:rFonts w:cs="DejaVu Sans Condensed"/>
         </w:rPr>
-        <w:t>, is zero if the entry is missing.</w:t>
-      </w:r>
-    </w:p>
-    <w:p>
-      <w:pPr>
-        <w:pStyle w:val="style0"/>
-        <w:spacing w:after="0" w:before="86"/>
-        <w:contextualSpacing w:val="false"/>
+        <w:t xml:space="preserve">epresents the weight of example </w:t>
+      </w:r>
+      <w:r>
+        <w:rPr/>
+      </w:r>
+      <m:oMath xmlns:m="http://schemas.openxmlformats.org/officeDocument/2006/math">
+        <m:r>
+          <w:rPr>
+            <w:rFonts w:ascii="Cambria Math" w:hAnsi="Cambria Math"/>
+          </w:rPr>
+          <m:t xml:space="preserve">ij</m:t>
+        </m:r>
+      </m:oMath>
+      <w:r>
+        <w:rPr>
+          <w:rFonts w:cs="DejaVu Sans Condensed"/>
+        </w:rPr>
+        <w:t>. In our case, we set it to 1 if the example is present and to 0 if it is not (and we set</w:t>
+      </w:r>
+      <w:r>
+        <w:rPr/>
+      </w:r>
+      <m:oMath xmlns:m="http://schemas.openxmlformats.org/officeDocument/2006/math">
+        <m:sSub>
+          <m:e>
+            <m:r>
+              <w:rPr>
+                <w:rFonts w:ascii="Cambria Math" w:hAnsi="Cambria Math"/>
+              </w:rPr>
+              <m:t xml:space="preserve">Y</m:t>
+            </m:r>
+          </m:e>
+          <m:sub>
+            <m:r>
+              <w:rPr>
+                <w:rFonts w:ascii="Cambria Math" w:hAnsi="Cambria Math"/>
+              </w:rPr>
+              <m:t xml:space="preserve">ij</m:t>
+            </m:r>
+          </m:sub>
+        </m:sSub>
+      </m:oMath>
+      <w:r>
+        <w:rPr>
+          <w:rFonts w:cs="DejaVu Sans Condensed"/>
+        </w:rPr>
+        <w:t xml:space="preserve"> to an arbitrary value). Therefore, missing entries are ignored. For optimisation, we used coordinate descent </w:t>
+      </w:r>
+      <w:r>
+        <w:rPr>
+          <w:rFonts w:cs="DejaVu Sans Condensed"/>
+        </w:rPr>
+        <w:t>as proposed by Friedman et al. (2010) for this class of problems</w:t>
+      </w:r>
+      <w:r>
+        <w:rPr>
+          <w:rFonts w:cs="DejaVu Sans Condensed"/>
+        </w:rPr>
+        <w:t>.</w:t>
+      </w:r>
+    </w:p>
+    <w:p>
+      <w:pPr>
+        <w:pStyle w:val="style0"/>
+        <w:spacing w:after="0" w:before="86"/>
+        <w:contextualSpacing w:val="false"/>
+        <w:jc w:val="both"/>
       </w:pPr>
       <w:r>
         <w:rPr>
@@ -810,40 +949,43 @@
         <w:pStyle w:val="style0"/>
         <w:spacing w:after="0" w:before="86"/>
         <w:contextualSpacing w:val="false"/>
-      </w:pPr>
-      <w:r>
-        <w:rPr/>
-        <w:t>The main driving force behind these ideas were the pressure for feature selection and dimensionality reduction.</w:t>
-      </w:r>
-    </w:p>
-    <w:p>
-      <w:pPr>
-        <w:pStyle w:val="style0"/>
-        <w:spacing w:after="0" w:before="86"/>
-        <w:contextualSpacing w:val="false"/>
-      </w:pPr>
-      <w:r>
-        <w:rPr/>
-        <w:t xml:space="preserve">One major problem with this approach is the need for setting parameters (the penalization factors λ). Cross-validation was a possible solution, but due to the small number of datapoints, the variation between different folds was enormous and the final result was very unstable, a value </w:t>
-      </w:r>
-      <w:r>
-        <w:rPr/>
-        <w:t>for the regularizer</w:t>
-      </w:r>
-      <w:r>
-        <w:rPr/>
-        <w:t xml:space="preserve"> was then hard-coded. A more robust solution would have been desirable. </w:t>
-      </w:r>
-      <w:r>
-        <w:rPr/>
-        <w:t>Similarly, other choices in the methodology were evaluated by cross-validation, but it would have been preferable to be able to rely on internal metrics.</w:t>
-      </w:r>
-    </w:p>
-    <w:p>
-      <w:pPr>
-        <w:pStyle w:val="style0"/>
-        <w:spacing w:after="0" w:before="86"/>
-        <w:contextualSpacing w:val="false"/>
+        <w:jc w:val="both"/>
+      </w:pPr>
+      <w:r>
+        <w:rPr/>
+        <w:t xml:space="preserve">The main driving force </w:t>
+      </w:r>
+      <w:r>
+        <w:rPr/>
+        <w:t xml:space="preserve">in the choices we made, was </w:t>
+      </w:r>
+      <w:r>
+        <w:rPr/>
+        <w:t xml:space="preserve">the pressure for feature selection and dimensionality reduction. </w:t>
+      </w:r>
+      <w:r>
+        <w:rPr/>
+        <w:t>For example, in the case of genes where one of the microarray or RNA-seq measurements was missing, we decided to discard them instead of relying on lower-quality measurements.</w:t>
+      </w:r>
+    </w:p>
+    <w:p>
+      <w:pPr>
+        <w:pStyle w:val="style0"/>
+        <w:spacing w:after="0" w:before="86"/>
+        <w:contextualSpacing w:val="false"/>
+        <w:jc w:val="both"/>
+      </w:pPr>
+      <w:r>
+        <w:rPr/>
+        <w:t>One major problem with this approach is the need for setting parameters (the penalization factors λ). Cross-validation was a possible solution, but due to the small number of datapoints, the variation between different folds was enormous and the final result was very unstable, a value for the regularizer was then hard-coded. A more robust solution would have been desirable. Similarly, other choices in the methodology (for example, the function to aggregate genes by GO term) were evaluated by cross-validation, but it would have been preferable to be able to rely on internal metrics.</w:t>
+      </w:r>
+    </w:p>
+    <w:p>
+      <w:pPr>
+        <w:pStyle w:val="style0"/>
+        <w:spacing w:after="0" w:before="86"/>
+        <w:contextualSpacing w:val="false"/>
+        <w:jc w:val="both"/>
       </w:pPr>
       <w:r>
         <w:rPr>
@@ -855,18 +997,33 @@
     <w:p>
       <w:pPr>
         <w:pStyle w:val="style0"/>
-        <w:spacing w:after="0" w:before="86"/>
-        <w:contextualSpacing w:val="false"/>
-      </w:pPr>
-      <w:r>
-        <w:rPr/>
-      </w:r>
-    </w:p>
-    <w:p>
-      <w:pPr>
-        <w:pStyle w:val="style0"/>
-        <w:spacing w:after="0" w:before="86"/>
-        <w:contextualSpacing w:val="false"/>
+        <w:jc w:val="both"/>
+      </w:pPr>
+      <w:r>
+        <w:rPr/>
+        <w:t>Nicolai Meinshausen, Relaxed Lasso, Computational Statistics &amp; Data Analysis, Volume 52, Issue 1, 15 September 2007, Pages 374-393, ISSN 0167-9473, 10.1016/j.csda.2006.12.019.</w:t>
+      </w:r>
+    </w:p>
+    <w:p>
+      <w:pPr>
+        <w:pStyle w:val="style28"/>
+        <w:jc w:val="both"/>
+      </w:pPr>
+      <w:r>
+        <w:rPr/>
+        <w:br/>
+      </w:r>
+      <w:r>
+        <w:rPr/>
+        <w:t>Friedman, Jerome, Trevor Hastie, and Rob Tibshirani. "Regularization paths for generalized linear models via coordinate descent." Journal of statistical software 33.1 (2010): 1.</w:t>
+      </w:r>
+    </w:p>
+    <w:p>
+      <w:pPr>
+        <w:pStyle w:val="style0"/>
+        <w:spacing w:after="0" w:before="86"/>
+        <w:contextualSpacing w:val="false"/>
+        <w:jc w:val="both"/>
       </w:pPr>
       <w:r>
         <w:rPr>
@@ -880,16 +1037,18 @@
         <w:pStyle w:val="style0"/>
         <w:spacing w:after="0" w:before="86"/>
         <w:contextualSpacing w:val="false"/>
-      </w:pPr>
-      <w:r>
-        <w:rPr/>
-      </w:r>
-    </w:p>
-    <w:p>
-      <w:pPr>
-        <w:pStyle w:val="style0"/>
-        <w:spacing w:after="0" w:before="86"/>
-        <w:contextualSpacing w:val="false"/>
+        <w:jc w:val="both"/>
+      </w:pPr>
+      <w:r>
+        <w:rPr/>
+      </w:r>
+    </w:p>
+    <w:p>
+      <w:pPr>
+        <w:pStyle w:val="style0"/>
+        <w:spacing w:after="0" w:before="86"/>
+        <w:contextualSpacing w:val="false"/>
+        <w:jc w:val="both"/>
       </w:pPr>
       <w:r>
         <w:rPr/>
@@ -1473,5 +1632,19 @@
       <w:szCs w:val="20"/>
     </w:rPr>
   </w:style>
+  <w:style w:styleId="style36" w:type="paragraph">
+    <w:name w:val="Preformatted Text"/>
+    <w:basedOn w:val="style0"/>
+    <w:next w:val="style36"/>
+    <w:pPr>
+      <w:spacing w:after="0" w:before="0"/>
+      <w:contextualSpacing w:val="false"/>
+    </w:pPr>
+    <w:rPr>
+      <w:rFonts w:ascii="DejaVu Sans Mono" w:cs="DejaVu Sans Mono" w:eastAsia="DejaVu Sans Mono" w:hAnsi="DejaVu Sans Mono"/>
+      <w:sz w:val="20"/>
+      <w:szCs w:val="20"/>
+    </w:rPr>
+  </w:style>
 </w:styles>
 </file>
</xml_diff>

<commit_message>
MIN Citations & formatting
</commit_message>
<xml_diff>
--- a/reports/Lisbon_Challenge1.docx
+++ b/reports/Lisbon_Challenge1.docx
@@ -18,146 +18,123 @@
           <w:sz w:val="32"/>
           <w:szCs w:val="32"/>
         </w:rPr>
-        <w:t xml:space="preserve">Relaxed </w:t>
-      </w:r>
+        <w:t>Relaxed Lasso in GO Space</w:t>
+      </w:r>
+    </w:p>
+    <w:p>
+      <w:pPr>
+        <w:pStyle w:val="style0"/>
+        <w:spacing w:after="0" w:before="86"/>
+        <w:contextualSpacing w:val="false"/>
+        <w:jc w:val="center"/>
+      </w:pPr>
+      <w:r>
+        <w:rPr/>
+      </w:r>
+    </w:p>
+    <w:p>
+      <w:pPr>
+        <w:pStyle w:val="style0"/>
+        <w:jc w:val="center"/>
+      </w:pPr>
+      <w:r>
+        <w:rPr>
+          <w:i/>
+          <w:iCs/>
+          <w:sz w:val="20"/>
+          <w:szCs w:val="20"/>
+        </w:rPr>
+        <w:t>Luis Pedro Coelho</w:t>
+      </w:r>
+    </w:p>
+    <w:p>
+      <w:pPr>
+        <w:pStyle w:val="style0"/>
+        <w:spacing w:after="0" w:before="86"/>
+        <w:contextualSpacing w:val="false"/>
+        <w:jc w:val="center"/>
+      </w:pPr>
+      <w:r>
+        <w:rPr>
+          <w:i/>
+          <w:iCs/>
+          <w:sz w:val="20"/>
+          <w:szCs w:val="20"/>
+        </w:rPr>
+        <w:t>Instituto de Medicina Molecular, Faculdade de Medicina da Universidade de Lisboa, Lisboa, Portugal</w:t>
+      </w:r>
+    </w:p>
+    <w:p>
+      <w:pPr>
+        <w:pStyle w:val="style0"/>
+        <w:spacing w:after="0" w:before="86"/>
+        <w:contextualSpacing w:val="false"/>
+        <w:jc w:val="center"/>
+      </w:pPr>
+      <w:r>
+        <w:rPr>
+          <w:i/>
+          <w:iCs/>
+          <w:sz w:val="20"/>
+          <w:szCs w:val="20"/>
+        </w:rPr>
+      </w:r>
+    </w:p>
+    <w:p>
+      <w:pPr>
+        <w:pStyle w:val="style0"/>
+        <w:spacing w:after="0" w:before="86"/>
+        <w:contextualSpacing w:val="false"/>
+        <w:jc w:val="center"/>
+      </w:pPr>
+      <w:r>
+        <w:rPr>
+          <w:i/>
+          <w:iCs/>
+          <w:sz w:val="20"/>
+          <w:szCs w:val="20"/>
+        </w:rPr>
+      </w:r>
+    </w:p>
+    <w:p>
+      <w:pPr>
+        <w:pStyle w:val="style0"/>
+        <w:spacing w:after="0" w:before="86"/>
+        <w:contextualSpacing w:val="false"/>
+        <w:jc w:val="both"/>
+      </w:pPr>
       <w:r>
         <w:rPr>
           <w:b/>
-          <w:bCs/>
-          <w:i w:val="false"/>
-          <w:iCs w:val="false"/>
-          <w:sz w:val="32"/>
-          <w:szCs w:val="32"/>
-        </w:rPr>
-        <w:t>Lasso</w:t>
-      </w:r>
+        </w:rPr>
+        <w:t>Summary Sentence</w:t>
+      </w:r>
+      <w:r>
+        <w:rPr/>
+        <w:t>: Relaxed lasso after grouping gene expression values by GO term.</w:t>
+      </w:r>
+    </w:p>
+    <w:p>
+      <w:pPr>
+        <w:pStyle w:val="style0"/>
+        <w:spacing w:after="0" w:before="86"/>
+        <w:contextualSpacing w:val="false"/>
+        <w:jc w:val="both"/>
+      </w:pPr>
+      <w:r>
+        <w:rPr/>
+      </w:r>
+    </w:p>
+    <w:p>
+      <w:pPr>
+        <w:pStyle w:val="style0"/>
+        <w:spacing w:after="0" w:before="86"/>
+        <w:contextualSpacing w:val="false"/>
+        <w:jc w:val="both"/>
+      </w:pPr>
       <w:r>
         <w:rPr>
           <w:b/>
-          <w:bCs/>
-          <w:i w:val="false"/>
-          <w:iCs w:val="false"/>
-          <w:sz w:val="32"/>
-          <w:szCs w:val="32"/>
-        </w:rPr>
-        <w:t xml:space="preserve"> in GO </w:t>
-      </w:r>
-      <w:r>
-        <w:rPr>
-          <w:b/>
-          <w:bCs/>
-          <w:i w:val="false"/>
-          <w:iCs w:val="false"/>
-          <w:sz w:val="32"/>
-          <w:szCs w:val="32"/>
-        </w:rPr>
-        <w:t>S</w:t>
-      </w:r>
-      <w:r>
-        <w:rPr>
-          <w:b/>
-          <w:bCs/>
-          <w:i w:val="false"/>
-          <w:iCs w:val="false"/>
-          <w:sz w:val="32"/>
-          <w:szCs w:val="32"/>
-        </w:rPr>
-        <w:t>pace</w:t>
-      </w:r>
-    </w:p>
-    <w:p>
-      <w:pPr>
-        <w:pStyle w:val="style0"/>
-        <w:spacing w:after="0" w:before="86"/>
-        <w:contextualSpacing w:val="false"/>
-        <w:jc w:val="center"/>
-      </w:pPr>
-      <w:r>
-        <w:rPr/>
-      </w:r>
-    </w:p>
-    <w:p>
-      <w:pPr>
-        <w:pStyle w:val="style0"/>
-        <w:spacing w:after="0" w:before="86"/>
-        <w:contextualSpacing w:val="false"/>
-        <w:jc w:val="center"/>
-      </w:pPr>
-      <w:r>
-        <w:rPr/>
-        <w:t>Luis Pedro Coelho</w:t>
-      </w:r>
-    </w:p>
-    <w:p>
-      <w:pPr>
-        <w:pStyle w:val="style0"/>
-        <w:spacing w:after="0" w:before="86"/>
-        <w:contextualSpacing w:val="false"/>
-        <w:jc w:val="center"/>
-      </w:pPr>
-      <w:r>
-        <w:rPr/>
-        <w:t>Instituto de Medicina Molecular, Faculdade de Medicina da Universidade de Lisboa, Lisboa, Portugal</w:t>
-      </w:r>
-    </w:p>
-    <w:p>
-      <w:pPr>
-        <w:pStyle w:val="style0"/>
-        <w:spacing w:after="0" w:before="86"/>
-        <w:contextualSpacing w:val="false"/>
-        <w:jc w:val="both"/>
-      </w:pPr>
-      <w:r>
-        <w:rPr/>
-      </w:r>
-    </w:p>
-    <w:p>
-      <w:pPr>
-        <w:pStyle w:val="style0"/>
-        <w:spacing w:after="0" w:before="86"/>
-        <w:contextualSpacing w:val="false"/>
-        <w:jc w:val="both"/>
-      </w:pPr>
-      <w:r>
-        <w:rPr>
-          <w:b/>
-        </w:rPr>
-        <w:t>Summary Sentence</w:t>
-      </w:r>
-      <w:r>
-        <w:rPr/>
-        <w:t xml:space="preserve">: Relaxed </w:t>
-      </w:r>
-      <w:r>
-        <w:rPr/>
-        <w:t>lasso</w:t>
-      </w:r>
-      <w:r>
-        <w:rPr/>
-        <w:t xml:space="preserve"> after grouping gene expression values by GO term.</w:t>
-      </w:r>
-    </w:p>
-    <w:p>
-      <w:pPr>
-        <w:pStyle w:val="style0"/>
-        <w:spacing w:after="0" w:before="86"/>
-        <w:contextualSpacing w:val="false"/>
-        <w:jc w:val="both"/>
-      </w:pPr>
-      <w:r>
-        <w:rPr/>
-      </w:r>
-    </w:p>
-    <w:p>
-      <w:pPr>
-        <w:pStyle w:val="style0"/>
-        <w:spacing w:after="0" w:before="86"/>
-        <w:contextualSpacing w:val="false"/>
-        <w:jc w:val="both"/>
-      </w:pPr>
-      <w:r>
-        <w:rPr>
-          <w:b/>
         </w:rPr>
         <w:t>Background/Introduction</w:t>
       </w:r>
@@ -171,39 +148,19 @@
       </w:pPr>
       <w:r>
         <w:rPr/>
-        <w:t xml:space="preserve">Given the inputs and the continuous output variable, the problem can be posed as a simple regression problem. However, the number of input dimensions greatly exceeds the number of examples (just the gene expression data has over twenty-thousand dimensions, while </w:t>
-      </w:r>
-      <w:r>
-        <w:rPr/>
-        <w:t>only circa 30</w:t>
-      </w:r>
-      <w:r>
-        <w:rPr/>
-        <w:t xml:space="preserve"> training points are available </w:t>
-      </w:r>
-      <w:r>
-        <w:rPr/>
-        <w:t>per drug—the number is variable as some datapoints are missing</w:t>
-      </w:r>
-      <w:r>
-        <w:rPr/>
-        <w:t>). Therefore, we focused on reducing the number of dimensions in order to then be able to apply simple regularized regression to the problem.</w:t>
-      </w:r>
-    </w:p>
-    <w:p>
-      <w:pPr>
-        <w:pStyle w:val="style0"/>
-        <w:spacing w:after="0" w:before="86"/>
-        <w:contextualSpacing w:val="false"/>
-        <w:jc w:val="both"/>
-      </w:pPr>
-      <w:r>
-        <w:rPr/>
-        <w:t>W</w:t>
-      </w:r>
-      <w:r>
-        <w:rPr/>
-        <w:t>e worked only with the gene expression data (microarray and RNA-seq). The fact that two different data sources were available for the same underlying phenomenon also led us to prefer this data. We grouped genes by their GO terms in order to obtain a smaller number of dimensions.</w:t>
+        <w:t>Given the inputs and the continuous output variable, the problem can be posed as a simple regression problem. However, the number of input dimensions greatly exceeds the number of examples (just the gene expression data has over twenty-thousand dimensions, while only circa 30 training points are available per drug—the number is variable as some datapoints are missing). Therefore, we focused on reducing the number of dimensions in order to then be able to apply simple regularized regression to the problem.</w:t>
+      </w:r>
+    </w:p>
+    <w:p>
+      <w:pPr>
+        <w:pStyle w:val="style0"/>
+        <w:spacing w:after="0" w:before="86"/>
+        <w:contextualSpacing w:val="false"/>
+        <w:jc w:val="both"/>
+      </w:pPr>
+      <w:r>
+        <w:rPr/>
+        <w:t>We worked only with the gene expression data (microarray and RNA-seq). The fact that two different data sources were available for the same underlying phenomenon also led us to prefer this data. We grouped genes by their GO terms in order to obtain a smaller number of dimensions.</w:t>
       </w:r>
     </w:p>
     <w:p>
@@ -442,13 +399,7 @@
         <w:rPr>
           <w:rFonts w:cs="DejaVu Sans Condensed"/>
         </w:rPr>
-        <w:t xml:space="preserve">Now, we obtain a matrix of gene expression which contains only the active genes. We do not use this matrix directly. Instead we look up GO terms for all genes (ignoring the Cellular Component vocabulary). All genes which map to the same GO term are combined. We combine the genes </w:t>
-      </w:r>
-      <w:r>
-        <w:rPr>
-          <w:rFonts w:cs="DejaVu Sans Condensed"/>
-        </w:rPr>
-        <w:t>keeping only the largest value (in absolute terms):</w:t>
+        <w:t>Now, we obtain a matrix of gene expression which contains only the active genes. We do not use this matrix directly. Instead we look up GO terms for all genes (ignoring the Cellular Component vocabulary). All genes which map to the same GO term are combined. We combine the genes keeping only the largest value (in absolute terms):</w:t>
       </w:r>
     </w:p>
     <w:p>
@@ -632,13 +583,7 @@
         <w:rPr>
           <w:rFonts w:cs="DejaVu Sans Condensed"/>
         </w:rPr>
-        <w:t xml:space="preserve">The optimisation uses coordinate descent for optimisation and ignores the regression error in the missing entries, </w:t>
-      </w:r>
-      <w:r>
-        <w:rPr>
-          <w:rFonts w:cs="DejaVu Sans Condensed"/>
-        </w:rPr>
-        <w:t>i.e., we solve the following problem:</w:t>
+        <w:t>The optimisation uses coordinate descent for optimisation and ignores the regression error in the missing entries, i.e., we solve the following problem:</w:t>
       </w:r>
     </w:p>
     <w:p>
@@ -906,19 +851,7 @@
         <w:rPr>
           <w:rFonts w:cs="DejaVu Sans Condensed"/>
         </w:rPr>
-        <w:t xml:space="preserve">. In our case, we set it to 1 if the example </w:t>
-      </w:r>
-      <w:r>
-        <w:rPr>
-          <w:rFonts w:cs="DejaVu Sans Condensed"/>
-        </w:rPr>
-        <w:t xml:space="preserve">has data </w:t>
-      </w:r>
-      <w:r>
-        <w:rPr>
-          <w:rFonts w:cs="DejaVu Sans Condensed"/>
-        </w:rPr>
-        <w:t>and to 0 if it is not (and we set</w:t>
+        <w:t>. In our case, we set it to 1 if the example has data and to 0 if it is not (and we set</w:t>
       </w:r>
       <w:r>
         <w:rPr/>

</xml_diff>

<commit_message>
TXT First acceptable versions
</commit_message>
<xml_diff>
--- a/reports/Lisbon_Challenge1.docx
+++ b/reports/Lisbon_Challenge1.docx
@@ -72,12 +72,7 @@
         <w:jc w:val="center"/>
       </w:pPr>
       <w:r>
-        <w:rPr>
-          <w:i/>
-          <w:iCs/>
-          <w:sz w:val="20"/>
-          <w:szCs w:val="20"/>
-        </w:rPr>
+        <w:rPr/>
       </w:r>
     </w:p>
     <w:p>
@@ -88,12 +83,7 @@
         <w:jc w:val="center"/>
       </w:pPr>
       <w:r>
-        <w:rPr>
-          <w:i/>
-          <w:iCs/>
-          <w:sz w:val="20"/>
-          <w:szCs w:val="20"/>
-        </w:rPr>
+        <w:rPr/>
       </w:r>
     </w:p>
     <w:p>
@@ -111,7 +101,23 @@
       </w:r>
       <w:r>
         <w:rPr/>
-        <w:t>: Relaxed lasso after grouping gene expression values by GO term.</w:t>
+        <w:t xml:space="preserve">: </w:t>
+      </w:r>
+      <w:r>
+        <w:rPr/>
+        <w:t>We used r</w:t>
+      </w:r>
+      <w:r>
+        <w:rPr/>
+        <w:t xml:space="preserve">elaxed lasso </w:t>
+      </w:r>
+      <w:r>
+        <w:rPr/>
+        <w:t xml:space="preserve">regression </w:t>
+      </w:r>
+      <w:r>
+        <w:rPr/>
+        <w:t>after grouping gene expression values by GO term.</w:t>
       </w:r>
     </w:p>
     <w:p>

</xml_diff>

<commit_message>
ENH Final versions of reports
</commit_message>
<xml_diff>
--- a/reports/Lisbon_Challenge1.docx
+++ b/reports/Lisbon_Challenge1.docx
@@ -101,23 +101,7 @@
       </w:r>
       <w:r>
         <w:rPr/>
-        <w:t xml:space="preserve">: </w:t>
-      </w:r>
-      <w:r>
-        <w:rPr/>
-        <w:t>We used r</w:t>
-      </w:r>
-      <w:r>
-        <w:rPr/>
-        <w:t xml:space="preserve">elaxed lasso </w:t>
-      </w:r>
-      <w:r>
-        <w:rPr/>
-        <w:t xml:space="preserve">regression </w:t>
-      </w:r>
-      <w:r>
-        <w:rPr/>
-        <w:t>after grouping gene expression values by GO term.</w:t>
+        <w:t>: We used relaxed lasso regression after grouping gene expression values by GO term.</w:t>
       </w:r>
     </w:p>
     <w:p>
@@ -179,6 +163,17 @@
       <w:r>
         <w:rPr/>
         <w:t>After projecting into GO terms, we used relaxed lasso (Meinshausen, 2007). Standard L₁ penalization achieves two goals: (1) sparsity in that many (even most) coefficients are exactly zero; and (2) regularization in that non-zero values are smaller (in absolute value) than in unregularized regression. Due to the very large number of variables, a very large penalization was needed to achieve sufficient sparsity, which led to over-regularlization. Relaxed lasso uses a strong penalization to choose coefficients and then a smaller penalty to find their final values.</w:t>
+      </w:r>
+    </w:p>
+    <w:p>
+      <w:pPr>
+        <w:pStyle w:val="style0"/>
+        <w:spacing w:after="0" w:before="86"/>
+        <w:contextualSpacing w:val="false"/>
+        <w:jc w:val="both"/>
+      </w:pPr>
+      <w:r>
+        <w:rPr/>
       </w:r>
     </w:p>
     <w:p>
@@ -505,63 +500,16 @@
       <w:r>
         <w:rPr>
           <w:rFonts w:cs="DejaVu Sans Condensed"/>
-        </w:rPr>
-        <w:t>For learning, we further process the data by</w:t>
-      </w:r>
-    </w:p>
-    <w:p>
-      <w:pPr>
-        <w:pStyle w:val="style0"/>
-        <w:numPr>
-          <w:ilvl w:val="2"/>
-          <w:numId w:val="2"/>
-        </w:numPr>
-        <w:spacing w:after="0" w:before="86"/>
-        <w:ind w:hanging="360" w:left="1440" w:right="0"/>
-        <w:contextualSpacing w:val="false"/>
-        <w:jc w:val="both"/>
-      </w:pPr>
-      <w:r>
-        <w:rPr>
-          <w:rFonts w:cs="DejaVu Sans Condensed"/>
-        </w:rPr>
-        <w:t xml:space="preserve">re-normalising to z-scores (the </w:t>
-      </w:r>
-      <w:r>
-        <w:rPr/>
-      </w:r>
-      <m:oMath xmlns:m="http://schemas.openxmlformats.org/officeDocument/2006/math">
-        <m:r>
-          <w:rPr>
-            <w:rFonts w:ascii="Cambria Math" w:hAnsi="Cambria Math"/>
-          </w:rPr>
-          <m:t xml:space="preserve">maxabs</m:t>
-        </m:r>
-      </m:oMath>
-      <w:r>
-        <w:rPr>
-          <w:rFonts w:cs="DejaVu Sans Condensed"/>
-        </w:rPr>
-        <w:t xml:space="preserve"> transform does not preserve this property).</w:t>
-      </w:r>
-    </w:p>
-    <w:p>
-      <w:pPr>
-        <w:pStyle w:val="style0"/>
-        <w:numPr>
-          <w:ilvl w:val="2"/>
-          <w:numId w:val="2"/>
-        </w:numPr>
-        <w:spacing w:after="0" w:before="86"/>
-        <w:ind w:hanging="360" w:left="1440" w:right="0"/>
-        <w:contextualSpacing w:val="false"/>
-        <w:jc w:val="both"/>
-      </w:pPr>
-      <w:r>
-        <w:rPr>
-          <w:rFonts w:cs="DejaVu Sans Condensed"/>
-        </w:rPr>
-        <w:t>selecting features which correlate with at least 20 drug signatures.</w:t>
+          <w:u w:val="none"/>
+        </w:rPr>
+        <w:t xml:space="preserve">For learning, we further process the data by thresholding: we set to one whenever the feature at that point is two standard deviations away from the mean (in either direction). We then </w:t>
+      </w:r>
+      <w:r>
+        <w:rPr>
+          <w:rFonts w:cs="DejaVu Sans Condensed"/>
+          <w:u w:val="none"/>
+        </w:rPr>
+        <w:t>select only features that are significantly correlated with at least twenty different drug outputs (p-value &lt; 0.01, estimated by a permutation test). This allows for a modicum of information transfer between different drugs, which are otherwise treated separately: features that are informative about many drugs are less likely to be statistical artifacts than if this measurement was applied independently for each drug.</w:t>
       </w:r>
     </w:p>
     <w:p>
@@ -589,7 +537,13 @@
         <w:rPr>
           <w:rFonts w:cs="DejaVu Sans Condensed"/>
         </w:rPr>
-        <w:t>The optimisation uses coordinate descent for optimisation and ignores the regression error in the missing entries, i.e., we solve the following problem:</w:t>
+        <w:t>On the output side, we normalize data by subtracting the per-drug average from each entry, so that we regress on a centered value. Finally, t</w:t>
+      </w:r>
+      <w:r>
+        <w:rPr>
+          <w:rFonts w:cs="DejaVu Sans Condensed"/>
+        </w:rPr>
+        <w:t>he optimisation uses coordinate descent for optimisation and ignores the regression error in the missing entries, i.e., we solve the following problem:</w:t>
       </w:r>
     </w:p>
     <w:p>
@@ -897,6 +851,28 @@
         <w:jc w:val="both"/>
       </w:pPr>
       <w:r>
+        <w:rPr/>
+      </w:r>
+    </w:p>
+    <w:p>
+      <w:pPr>
+        <w:pStyle w:val="style0"/>
+        <w:spacing w:after="0" w:before="86"/>
+        <w:contextualSpacing w:val="false"/>
+        <w:jc w:val="both"/>
+      </w:pPr>
+      <w:r>
+        <w:rPr/>
+      </w:r>
+    </w:p>
+    <w:p>
+      <w:pPr>
+        <w:pStyle w:val="style0"/>
+        <w:spacing w:after="0" w:before="86"/>
+        <w:contextualSpacing w:val="false"/>
+        <w:jc w:val="both"/>
+      </w:pPr>
+      <w:r>
         <w:rPr>
           <w:b/>
         </w:rPr>
@@ -935,6 +911,17 @@
         <w:jc w:val="both"/>
       </w:pPr>
       <w:r>
+        <w:rPr/>
+      </w:r>
+    </w:p>
+    <w:p>
+      <w:pPr>
+        <w:pStyle w:val="style0"/>
+        <w:spacing w:after="0" w:before="86"/>
+        <w:contextualSpacing w:val="false"/>
+        <w:jc w:val="both"/>
+      </w:pPr>
+      <w:r>
         <w:rPr>
           <w:b/>
         </w:rPr>
@@ -953,13 +940,23 @@
     </w:p>
     <w:p>
       <w:pPr>
-        <w:pStyle w:val="style28"/>
-        <w:jc w:val="both"/>
-      </w:pPr>
-      <w:r>
-        <w:rPr/>
-        <w:br/>
+        <w:pStyle w:val="style0"/>
+        <w:jc w:val="both"/>
+      </w:pPr>
+      <w:r>
+        <w:rPr/>
         <w:t>Friedman, Jerome, Trevor Hastie, and Rob Tibshirani. "Regularization paths for generalized linear models via coordinate descent." Journal of statistical software 33.1 (2010): 1.</w:t>
+      </w:r>
+    </w:p>
+    <w:p>
+      <w:pPr>
+        <w:pStyle w:val="style0"/>
+        <w:spacing w:after="0" w:before="86"/>
+        <w:contextualSpacing w:val="false"/>
+        <w:jc w:val="both"/>
+      </w:pPr>
+      <w:r>
+        <w:rPr/>
       </w:r>
     </w:p>
     <w:p>
@@ -1116,116 +1113,6 @@
   <w:abstractNum w:abstractNumId="2">
     <w:lvl w:ilvl="0">
       <w:start w:val="1"/>
-      <w:numFmt w:val="decimal"/>
-      <w:lvlText w:val="%1."/>
-      <w:lvlJc w:val="left"/>
-      <w:pPr>
-        <w:tabs>
-          <w:tab w:pos="720" w:val="num"/>
-        </w:tabs>
-        <w:ind w:hanging="360" w:left="720"/>
-      </w:pPr>
-    </w:lvl>
-    <w:lvl w:ilvl="1">
-      <w:start w:val="1"/>
-      <w:numFmt w:val="decimal"/>
-      <w:lvlText w:val="%2."/>
-      <w:lvlJc w:val="left"/>
-      <w:pPr>
-        <w:tabs>
-          <w:tab w:pos="1080" w:val="num"/>
-        </w:tabs>
-        <w:ind w:hanging="360" w:left="1080"/>
-      </w:pPr>
-    </w:lvl>
-    <w:lvl w:ilvl="2">
-      <w:start w:val="1"/>
-      <w:numFmt w:val="decimal"/>
-      <w:lvlText w:val="%3."/>
-      <w:lvlJc w:val="left"/>
-      <w:pPr>
-        <w:tabs>
-          <w:tab w:pos="1440" w:val="num"/>
-        </w:tabs>
-        <w:ind w:hanging="360" w:left="1440"/>
-      </w:pPr>
-    </w:lvl>
-    <w:lvl w:ilvl="3">
-      <w:start w:val="1"/>
-      <w:numFmt w:val="decimal"/>
-      <w:lvlText w:val="%4."/>
-      <w:lvlJc w:val="left"/>
-      <w:pPr>
-        <w:tabs>
-          <w:tab w:pos="1800" w:val="num"/>
-        </w:tabs>
-        <w:ind w:hanging="360" w:left="1800"/>
-      </w:pPr>
-    </w:lvl>
-    <w:lvl w:ilvl="4">
-      <w:start w:val="1"/>
-      <w:numFmt w:val="decimal"/>
-      <w:lvlText w:val="%5."/>
-      <w:lvlJc w:val="left"/>
-      <w:pPr>
-        <w:tabs>
-          <w:tab w:pos="2160" w:val="num"/>
-        </w:tabs>
-        <w:ind w:hanging="360" w:left="2160"/>
-      </w:pPr>
-    </w:lvl>
-    <w:lvl w:ilvl="5">
-      <w:start w:val="1"/>
-      <w:numFmt w:val="decimal"/>
-      <w:lvlText w:val="%6."/>
-      <w:lvlJc w:val="left"/>
-      <w:pPr>
-        <w:tabs>
-          <w:tab w:pos="2520" w:val="num"/>
-        </w:tabs>
-        <w:ind w:hanging="360" w:left="2520"/>
-      </w:pPr>
-    </w:lvl>
-    <w:lvl w:ilvl="6">
-      <w:start w:val="1"/>
-      <w:numFmt w:val="decimal"/>
-      <w:lvlText w:val="%7."/>
-      <w:lvlJc w:val="left"/>
-      <w:pPr>
-        <w:tabs>
-          <w:tab w:pos="2880" w:val="num"/>
-        </w:tabs>
-        <w:ind w:hanging="360" w:left="2880"/>
-      </w:pPr>
-    </w:lvl>
-    <w:lvl w:ilvl="7">
-      <w:start w:val="1"/>
-      <w:numFmt w:val="decimal"/>
-      <w:lvlText w:val="%8."/>
-      <w:lvlJc w:val="left"/>
-      <w:pPr>
-        <w:tabs>
-          <w:tab w:pos="3240" w:val="num"/>
-        </w:tabs>
-        <w:ind w:hanging="360" w:left="3240"/>
-      </w:pPr>
-    </w:lvl>
-    <w:lvl w:ilvl="8">
-      <w:start w:val="1"/>
-      <w:numFmt w:val="decimal"/>
-      <w:lvlText w:val="%9."/>
-      <w:lvlJc w:val="left"/>
-      <w:pPr>
-        <w:tabs>
-          <w:tab w:pos="3600" w:val="num"/>
-        </w:tabs>
-        <w:ind w:hanging="360" w:left="3600"/>
-      </w:pPr>
-    </w:lvl>
-  </w:abstractNum>
-  <w:abstractNum w:abstractNumId="3">
-    <w:lvl w:ilvl="0">
-      <w:start w:val="1"/>
       <w:numFmt w:val="none"/>
       <w:suff w:val="nothing"/>
       <w:lvlText w:val=""/>
@@ -1347,9 +1234,6 @@
   </w:num>
   <w:num w:numId="2">
     <w:abstractNumId w:val="2"/>
-  </w:num>
-  <w:num w:numId="3">
-    <w:abstractNumId w:val="3"/>
   </w:num>
 </w:numbering>
 </file>

</xml_diff>